<commit_message>
commented the whole code, create structure for lcd
</commit_message>
<xml_diff>
--- a/Microcomputertechnik_PStA_Vario_Herold_Rother.docx
+++ b/Microcomputertechnik_PStA_Vario_Herold_Rother.docx
@@ -10,6 +10,7 @@
           <w:docPartUnique/>
         </w:docPartObj>
       </w:sdtPr>
+      <w:sdtEndPr/>
       <w:sdtContent>
         <w:p>
           <w:r>
@@ -626,6 +627,7 @@
                                     <w:dataBinding w:prefixMappings="xmlns:ns0='http://purl.org/dc/elements/1.1/' xmlns:ns1='http://schemas.openxmlformats.org/package/2006/metadata/core-properties' " w:xpath="/ns1:coreProperties[1]/ns0:title[1]" w:storeItemID="{6C3C8BC8-F283-45AE-878A-BAB7291924A1}"/>
                                     <w:text/>
                                   </w:sdtPr>
+                                  <w:sdtEndPr/>
                                   <w:sdtContent>
                                     <w:p>
                                       <w:pPr>
@@ -664,6 +666,7 @@
                                     <w:dataBinding w:prefixMappings="xmlns:ns0='http://purl.org/dc/elements/1.1/' xmlns:ns1='http://schemas.openxmlformats.org/package/2006/metadata/core-properties' " w:xpath="/ns1:coreProperties[1]/ns0:subject[1]" w:storeItemID="{6C3C8BC8-F283-45AE-878A-BAB7291924A1}"/>
                                     <w:text/>
                                   </w:sdtPr>
+                                  <w:sdtEndPr/>
                                   <w:sdtContent>
                                     <w:p>
                                       <w:pPr>
@@ -847,6 +850,15 @@
     </w:sdt>
     <w:sdt>
       <w:sdtPr>
+        <w:rPr>
+          <w:rFonts w:asciiTheme="minorHAnsi" w:eastAsiaTheme="minorHAnsi" w:hAnsiTheme="minorHAnsi" w:cstheme="minorBidi"/>
+          <w:color w:val="auto"/>
+          <w:kern w:val="2"/>
+          <w:sz w:val="22"/>
+          <w:szCs w:val="22"/>
+          <w:lang w:eastAsia="en-US"/>
+          <w14:ligatures w14:val="standardContextual"/>
+        </w:rPr>
         <w:id w:val="-577746596"/>
         <w:docPartObj>
           <w:docPartGallery w:val="Table of Contents"/>
@@ -855,15 +867,8 @@
       </w:sdtPr>
       <w:sdtEndPr>
         <w:rPr>
-          <w:rFonts w:asciiTheme="minorHAnsi" w:eastAsiaTheme="minorHAnsi" w:hAnsiTheme="minorHAnsi" w:cstheme="minorBidi"/>
           <w:b/>
           <w:bCs/>
-          <w:color w:val="auto"/>
-          <w:kern w:val="2"/>
-          <w:sz w:val="22"/>
-          <w:szCs w:val="22"/>
-          <w:lang w:eastAsia="en-US"/>
-          <w14:ligatures w14:val="standardContextual"/>
         </w:rPr>
       </w:sdtEndPr>
       <w:sdtContent>
@@ -1569,6 +1574,14 @@
     <w:p>
       <w:r>
         <w:t>Als Entwicklungsumgebung nutzen wir das von ST eigene Tool CubeIDE.</w:t>
+      </w:r>
+    </w:p>
+    <w:p>
+      <w:r>
+        <w:t xml:space="preserve">Eigene Setting.h schreiben, in die alle </w:t>
+      </w:r>
+      <w:r>
+        <w:t>groben Einstellungen kommen, die später im Programm genutzt werden.</w:t>
       </w:r>
     </w:p>
     <w:p>

</xml_diff>

<commit_message>
Datasheets herausgesucht, Bericht weiter
</commit_message>
<xml_diff>
--- a/Microcomputertechnik_PStA_Vario_Herold_Rother.docx
+++ b/Microcomputertechnik_PStA_Vario_Herold_Rother.docx
@@ -1,6 +1,6 @@
 
 <file path=word/document.xml><?xml version="1.0" encoding="utf-8"?>
-<w:document xmlns:wpc="http://schemas.microsoft.com/office/word/2010/wordprocessingCanvas" xmlns:cx="http://schemas.microsoft.com/office/drawing/2014/chartex" xmlns:cx1="http://schemas.microsoft.com/office/drawing/2015/9/8/chartex" xmlns:cx2="http://schemas.microsoft.com/office/drawing/2015/10/21/chartex" xmlns:cx3="http://schemas.microsoft.com/office/drawing/2016/5/9/chartex" xmlns:cx4="http://schemas.microsoft.com/office/drawing/2016/5/10/chartex" xmlns:cx5="http://schemas.microsoft.com/office/drawing/2016/5/11/chartex" xmlns:cx6="http://schemas.microsoft.com/office/drawing/2016/5/12/chartex" xmlns:cx7="http://schemas.microsoft.com/office/drawing/2016/5/13/chartex" xmlns:cx8="http://schemas.microsoft.com/office/drawing/2016/5/14/chartex" xmlns:mc="http://schemas.openxmlformats.org/markup-compatibility/2006" xmlns:aink="http://schemas.microsoft.com/office/drawing/2016/ink" xmlns:am3d="http://schemas.microsoft.com/office/drawing/2017/model3d" xmlns:o="urn:schemas-microsoft-com:office:office" xmlns:oel="http://schemas.microsoft.com/office/2019/extlst" xmlns:r="http://schemas.openxmlformats.org/officeDocument/2006/relationships" xmlns:m="http://schemas.openxmlformats.org/officeDocument/2006/math" xmlns:v="urn:schemas-microsoft-com:vml" xmlns:wp14="http://schemas.microsoft.com/office/word/2010/wordprocessingDrawing" xmlns:wp="http://schemas.openxmlformats.org/drawingml/2006/wordprocessingDrawing" xmlns:w10="urn:schemas-microsoft-com:office:word" xmlns:w="http://schemas.openxmlformats.org/wordprocessingml/2006/main" xmlns:w14="http://schemas.microsoft.com/office/word/2010/wordml" xmlns:w15="http://schemas.microsoft.com/office/word/2012/wordml" xmlns:w16cex="http://schemas.microsoft.com/office/word/2018/wordml/cex" xmlns:w16cid="http://schemas.microsoft.com/office/word/2016/wordml/cid" xmlns:w16="http://schemas.microsoft.com/office/word/2018/wordml" xmlns:w16du="http://schemas.microsoft.com/office/word/2023/wordml/word16du" xmlns:w16sdtdh="http://schemas.microsoft.com/office/word/2020/wordml/sdtdatahash" xmlns:w16sdtfl="http://schemas.microsoft.com/office/word/2024/wordml/sdtformatlock" xmlns:w16se="http://schemas.microsoft.com/office/word/2015/wordml/symex" xmlns:wpg="http://schemas.microsoft.com/office/word/2010/wordprocessingGroup" xmlns:wpi="http://schemas.microsoft.com/office/word/2010/wordprocessingInk" xmlns:wne="http://schemas.microsoft.com/office/word/2006/wordml" xmlns:wps="http://schemas.microsoft.com/office/word/2010/wordprocessingShape" mc:Ignorable="w14 w15 w16se w16cid w16 w16cex w16sdtdh w16sdtfl w16du wp14">
+<w:document xmlns:wpc="http://schemas.microsoft.com/office/word/2010/wordprocessingCanvas" xmlns:cx="http://schemas.microsoft.com/office/drawing/2014/chartex" xmlns:cx1="http://schemas.microsoft.com/office/drawing/2015/9/8/chartex" xmlns:cx2="http://schemas.microsoft.com/office/drawing/2015/10/21/chartex" xmlns:cx3="http://schemas.microsoft.com/office/drawing/2016/5/9/chartex" xmlns:cx4="http://schemas.microsoft.com/office/drawing/2016/5/10/chartex" xmlns:cx5="http://schemas.microsoft.com/office/drawing/2016/5/11/chartex" xmlns:cx6="http://schemas.microsoft.com/office/drawing/2016/5/12/chartex" xmlns:cx7="http://schemas.microsoft.com/office/drawing/2016/5/13/chartex" xmlns:cx8="http://schemas.microsoft.com/office/drawing/2016/5/14/chartex" xmlns:mc="http://schemas.openxmlformats.org/markup-compatibility/2006" xmlns:aink="http://schemas.microsoft.com/office/drawing/2016/ink" xmlns:am3d="http://schemas.microsoft.com/office/drawing/2017/model3d" xmlns:o="urn:schemas-microsoft-com:office:office" xmlns:oel="http://schemas.microsoft.com/office/2019/extlst" xmlns:r="http://schemas.openxmlformats.org/officeDocument/2006/relationships" xmlns:m="http://schemas.openxmlformats.org/officeDocument/2006/math" xmlns:v="urn:schemas-microsoft-com:vml" xmlns:wp14="http://schemas.microsoft.com/office/word/2010/wordprocessingDrawing" xmlns:wp="http://schemas.openxmlformats.org/drawingml/2006/wordprocessingDrawing" xmlns:w10="urn:schemas-microsoft-com:office:word" xmlns:w="http://schemas.openxmlformats.org/wordprocessingml/2006/main" xmlns:w14="http://schemas.microsoft.com/office/word/2010/wordml" xmlns:w15="http://schemas.microsoft.com/office/word/2012/wordml" xmlns:w16cex="http://schemas.microsoft.com/office/word/2018/wordml/cex" xmlns:w16cid="http://schemas.microsoft.com/office/word/2016/wordml/cid" xmlns:w16="http://schemas.microsoft.com/office/word/2018/wordml" xmlns:w16sdtdh="http://schemas.microsoft.com/office/word/2020/wordml/sdtdatahash" xmlns:w16se="http://schemas.microsoft.com/office/word/2015/wordml/symex" xmlns:wpg="http://schemas.microsoft.com/office/word/2010/wordprocessingGroup" xmlns:wpi="http://schemas.microsoft.com/office/word/2010/wordprocessingInk" xmlns:wne="http://schemas.microsoft.com/office/word/2006/wordml" xmlns:wps="http://schemas.microsoft.com/office/word/2010/wordprocessingShape" mc:Ignorable="w14 w15 w16se w16cid w16 w16cex w16sdtdh wp14">
   <w:body>
     <w:sdt>
       <w:sdtPr>
@@ -10,9 +10,26 @@
           <w:docPartUnique/>
         </w:docPartObj>
       </w:sdtPr>
-      <w:sdtEndPr/>
       <w:sdtContent>
         <w:p>
+          <w:r>
+            <w:fldChar w:fldCharType="begin"/>
+          </w:r>
+          <w:r>
+            <w:instrText xml:space="preserve"> TIME \@ "dd.MM.yyyy" </w:instrText>
+          </w:r>
+          <w:r>
+            <w:fldChar w:fldCharType="separate"/>
+          </w:r>
+          <w:r>
+            <w:rPr>
+              <w:noProof/>
+            </w:rPr>
+            <w:t>25.03.2025</w:t>
+          </w:r>
+          <w:r>
+            <w:fldChar w:fldCharType="end"/>
+          </w:r>
           <w:r>
             <w:rPr>
               <w:noProof/>
@@ -111,7 +128,7 @@
                                 <w:txbxContent>
                                   <w:p>
                                     <w:pPr>
-                                      <w:pStyle w:val="KeinLeerraum"/>
+                                      <w:pStyle w:val="NoSpacing"/>
                                       <w:rPr>
                                         <w:color w:val="FFFFFF" w:themeColor="background1"/>
                                         <w:sz w:val="48"/>
@@ -627,11 +644,10 @@
                                     <w:dataBinding w:prefixMappings="xmlns:ns0='http://purl.org/dc/elements/1.1/' xmlns:ns1='http://schemas.openxmlformats.org/package/2006/metadata/core-properties' " w:xpath="/ns1:coreProperties[1]/ns0:title[1]" w:storeItemID="{6C3C8BC8-F283-45AE-878A-BAB7291924A1}"/>
                                     <w:text/>
                                   </w:sdtPr>
-                                  <w:sdtEndPr/>
                                   <w:sdtContent>
                                     <w:p>
                                       <w:pPr>
-                                        <w:pStyle w:val="KeinLeerraum"/>
+                                        <w:pStyle w:val="NoSpacing"/>
                                         <w:rPr>
                                           <w:rFonts w:asciiTheme="majorHAnsi" w:eastAsiaTheme="majorEastAsia" w:hAnsiTheme="majorHAnsi" w:cstheme="majorBidi"/>
                                           <w:caps/>
@@ -666,11 +682,10 @@
                                     <w:dataBinding w:prefixMappings="xmlns:ns0='http://purl.org/dc/elements/1.1/' xmlns:ns1='http://schemas.openxmlformats.org/package/2006/metadata/core-properties' " w:xpath="/ns1:coreProperties[1]/ns0:subject[1]" w:storeItemID="{6C3C8BC8-F283-45AE-878A-BAB7291924A1}"/>
                                     <w:text/>
                                   </w:sdtPr>
-                                  <w:sdtEndPr/>
                                   <w:sdtContent>
                                     <w:p>
                                       <w:pPr>
-                                        <w:pStyle w:val="KeinLeerraum"/>
+                                        <w:pStyle w:val="NoSpacing"/>
                                         <w:spacing w:before="120"/>
                                         <w:rPr>
                                           <w:color w:val="4472C4" w:themeColor="accent1"/>
@@ -720,7 +735,7 @@
                           <w:txbxContent>
                             <w:p>
                               <w:pPr>
-                                <w:pStyle w:val="KeinLeerraum"/>
+                                <w:pStyle w:val="NoSpacing"/>
                                 <w:rPr>
                                   <w:color w:val="FFFFFF" w:themeColor="background1"/>
                                   <w:sz w:val="48"/>
@@ -774,7 +789,7 @@
                             <w:sdtContent>
                               <w:p>
                                 <w:pPr>
-                                  <w:pStyle w:val="KeinLeerraum"/>
+                                  <w:pStyle w:val="NoSpacing"/>
                                   <w:rPr>
                                     <w:rFonts w:asciiTheme="majorHAnsi" w:eastAsiaTheme="majorEastAsia" w:hAnsiTheme="majorHAnsi" w:cstheme="majorBidi"/>
                                     <w:caps/>
@@ -812,7 +827,7 @@
                             <w:sdtContent>
                               <w:p>
                                 <w:pPr>
-                                  <w:pStyle w:val="KeinLeerraum"/>
+                                  <w:pStyle w:val="NoSpacing"/>
                                   <w:spacing w:before="120"/>
                                   <w:rPr>
                                     <w:color w:val="4472C4" w:themeColor="accent1"/>
@@ -874,7 +889,7 @@
       <w:sdtContent>
         <w:p>
           <w:pPr>
-            <w:pStyle w:val="Inhaltsverzeichnisberschrift"/>
+            <w:pStyle w:val="TOCHeading"/>
           </w:pPr>
           <w:r>
             <w:t>Inhaltsverzeichnis</w:t>
@@ -882,13 +897,17 @@
         </w:p>
         <w:p>
           <w:pPr>
-            <w:pStyle w:val="Verzeichnis1"/>
+            <w:pStyle w:val="TOC1"/>
             <w:tabs>
               <w:tab w:val="left" w:pos="480"/>
               <w:tab w:val="right" w:leader="dot" w:pos="9062"/>
             </w:tabs>
             <w:rPr>
+              <w:rFonts w:eastAsiaTheme="minorEastAsia"/>
               <w:noProof/>
+              <w:sz w:val="24"/>
+              <w:szCs w:val="24"/>
+              <w:lang w:val="en-DE" w:eastAsia="en-DE"/>
             </w:rPr>
           </w:pPr>
           <w:r>
@@ -900,7 +919,7 @@
           <w:r>
             <w:fldChar w:fldCharType="separate"/>
           </w:r>
-          <w:hyperlink w:anchor="_Toc193736114" w:history="1">
+          <w:hyperlink w:anchor="_Toc193806778" w:history="1">
             <w:r>
               <w:rPr>
                 <w:rStyle w:val="Hyperlink"/>
@@ -910,7 +929,11 @@
             </w:r>
             <w:r>
               <w:rPr>
-                <w:noProof/>
+                <w:rFonts w:eastAsiaTheme="minorEastAsia"/>
+                <w:noProof/>
+                <w:sz w:val="24"/>
+                <w:szCs w:val="24"/>
+                <w:lang w:val="en-DE" w:eastAsia="en-DE"/>
               </w:rPr>
               <w:tab/>
             </w:r>
@@ -940,7 +963,7 @@
                 <w:noProof/>
                 <w:webHidden/>
               </w:rPr>
-              <w:instrText xml:space="preserve"> PAGEREF _Toc193736114 \h </w:instrText>
+              <w:instrText xml:space="preserve"> PAGEREF _Toc193806778 \h </w:instrText>
             </w:r>
             <w:r>
               <w:rPr>
@@ -973,16 +996,20 @@
         </w:p>
         <w:p>
           <w:pPr>
-            <w:pStyle w:val="Verzeichnis1"/>
+            <w:pStyle w:val="TOC1"/>
             <w:tabs>
               <w:tab w:val="left" w:pos="480"/>
               <w:tab w:val="right" w:leader="dot" w:pos="9062"/>
             </w:tabs>
             <w:rPr>
+              <w:rFonts w:eastAsiaTheme="minorEastAsia"/>
               <w:noProof/>
+              <w:sz w:val="24"/>
+              <w:szCs w:val="24"/>
+              <w:lang w:val="en-DE" w:eastAsia="en-DE"/>
             </w:rPr>
           </w:pPr>
-          <w:hyperlink w:anchor="_Toc193736115" w:history="1">
+          <w:hyperlink w:anchor="_Toc193806779" w:history="1">
             <w:r>
               <w:rPr>
                 <w:rStyle w:val="Hyperlink"/>
@@ -992,7 +1019,11 @@
             </w:r>
             <w:r>
               <w:rPr>
-                <w:noProof/>
+                <w:rFonts w:eastAsiaTheme="minorEastAsia"/>
+                <w:noProof/>
+                <w:sz w:val="24"/>
+                <w:szCs w:val="24"/>
+                <w:lang w:val="en-DE" w:eastAsia="en-DE"/>
               </w:rPr>
               <w:tab/>
             </w:r>
@@ -1001,7 +1032,7 @@
                 <w:rStyle w:val="Hyperlink"/>
                 <w:noProof/>
               </w:rPr>
-              <w:t>Schaltplan</w:t>
+              <w:t>Informationsbeschaffung</w:t>
             </w:r>
             <w:r>
               <w:rPr>
@@ -1022,7 +1053,7 @@
                 <w:noProof/>
                 <w:webHidden/>
               </w:rPr>
-              <w:instrText xml:space="preserve"> PAGEREF _Toc193736115 \h </w:instrText>
+              <w:instrText xml:space="preserve"> PAGEREF _Toc193806779 \h </w:instrText>
             </w:r>
             <w:r>
               <w:rPr>
@@ -1055,16 +1086,20 @@
         </w:p>
         <w:p>
           <w:pPr>
-            <w:pStyle w:val="Verzeichnis1"/>
+            <w:pStyle w:val="TOC1"/>
             <w:tabs>
               <w:tab w:val="left" w:pos="480"/>
               <w:tab w:val="right" w:leader="dot" w:pos="9062"/>
             </w:tabs>
             <w:rPr>
+              <w:rFonts w:eastAsiaTheme="minorEastAsia"/>
               <w:noProof/>
+              <w:sz w:val="24"/>
+              <w:szCs w:val="24"/>
+              <w:lang w:val="en-DE" w:eastAsia="en-DE"/>
             </w:rPr>
           </w:pPr>
-          <w:hyperlink w:anchor="_Toc193736116" w:history="1">
+          <w:hyperlink w:anchor="_Toc193806780" w:history="1">
             <w:r>
               <w:rPr>
                 <w:rStyle w:val="Hyperlink"/>
@@ -1074,7 +1109,11 @@
             </w:r>
             <w:r>
               <w:rPr>
-                <w:noProof/>
+                <w:rFonts w:eastAsiaTheme="minorEastAsia"/>
+                <w:noProof/>
+                <w:sz w:val="24"/>
+                <w:szCs w:val="24"/>
+                <w:lang w:val="en-DE" w:eastAsia="en-DE"/>
               </w:rPr>
               <w:tab/>
             </w:r>
@@ -1083,7 +1122,7 @@
                 <w:rStyle w:val="Hyperlink"/>
                 <w:noProof/>
               </w:rPr>
-              <w:t>Programmablaufplan</w:t>
+              <w:t>Schaltplan</w:t>
             </w:r>
             <w:r>
               <w:rPr>
@@ -1104,7 +1143,7 @@
                 <w:noProof/>
                 <w:webHidden/>
               </w:rPr>
-              <w:instrText xml:space="preserve"> PAGEREF _Toc193736116 \h </w:instrText>
+              <w:instrText xml:space="preserve"> PAGEREF _Toc193806780 \h </w:instrText>
             </w:r>
             <w:r>
               <w:rPr>
@@ -1137,16 +1176,20 @@
         </w:p>
         <w:p>
           <w:pPr>
-            <w:pStyle w:val="Verzeichnis1"/>
+            <w:pStyle w:val="TOC1"/>
             <w:tabs>
               <w:tab w:val="left" w:pos="480"/>
               <w:tab w:val="right" w:leader="dot" w:pos="9062"/>
             </w:tabs>
             <w:rPr>
+              <w:rFonts w:eastAsiaTheme="minorEastAsia"/>
               <w:noProof/>
+              <w:sz w:val="24"/>
+              <w:szCs w:val="24"/>
+              <w:lang w:val="en-DE" w:eastAsia="en-DE"/>
             </w:rPr>
           </w:pPr>
-          <w:hyperlink w:anchor="_Toc193736117" w:history="1">
+          <w:hyperlink w:anchor="_Toc193806781" w:history="1">
             <w:r>
               <w:rPr>
                 <w:rStyle w:val="Hyperlink"/>
@@ -1156,7 +1199,11 @@
             </w:r>
             <w:r>
               <w:rPr>
-                <w:noProof/>
+                <w:rFonts w:eastAsiaTheme="minorEastAsia"/>
+                <w:noProof/>
+                <w:sz w:val="24"/>
+                <w:szCs w:val="24"/>
+                <w:lang w:val="en-DE" w:eastAsia="en-DE"/>
               </w:rPr>
               <w:tab/>
             </w:r>
@@ -1165,7 +1212,7 @@
                 <w:rStyle w:val="Hyperlink"/>
                 <w:noProof/>
               </w:rPr>
-              <w:t>Code</w:t>
+              <w:t>Programmablaufplan</w:t>
             </w:r>
             <w:r>
               <w:rPr>
@@ -1186,7 +1233,7 @@
                 <w:noProof/>
                 <w:webHidden/>
               </w:rPr>
-              <w:instrText xml:space="preserve"> PAGEREF _Toc193736117 \h </w:instrText>
+              <w:instrText xml:space="preserve"> PAGEREF _Toc193806781 \h </w:instrText>
             </w:r>
             <w:r>
               <w:rPr>
@@ -1219,26 +1266,304 @@
         </w:p>
         <w:p>
           <w:pPr>
-            <w:pStyle w:val="Verzeichnis2"/>
+            <w:pStyle w:val="TOC1"/>
+            <w:tabs>
+              <w:tab w:val="left" w:pos="480"/>
+              <w:tab w:val="right" w:leader="dot" w:pos="9062"/>
+            </w:tabs>
+            <w:rPr>
+              <w:rFonts w:eastAsiaTheme="minorEastAsia"/>
+              <w:noProof/>
+              <w:sz w:val="24"/>
+              <w:szCs w:val="24"/>
+              <w:lang w:val="en-DE" w:eastAsia="en-DE"/>
+            </w:rPr>
+          </w:pPr>
+          <w:hyperlink w:anchor="_Toc193806782" w:history="1">
+            <w:r>
+              <w:rPr>
+                <w:rStyle w:val="Hyperlink"/>
+                <w:noProof/>
+              </w:rPr>
+              <w:t>5.</w:t>
+            </w:r>
+            <w:r>
+              <w:rPr>
+                <w:rFonts w:eastAsiaTheme="minorEastAsia"/>
+                <w:noProof/>
+                <w:sz w:val="24"/>
+                <w:szCs w:val="24"/>
+                <w:lang w:val="en-DE" w:eastAsia="en-DE"/>
+              </w:rPr>
+              <w:tab/>
+            </w:r>
+            <w:r>
+              <w:rPr>
+                <w:rStyle w:val="Hyperlink"/>
+                <w:noProof/>
+              </w:rPr>
+              <w:t>Programmierung</w:t>
+            </w:r>
+            <w:r>
+              <w:rPr>
+                <w:noProof/>
+                <w:webHidden/>
+              </w:rPr>
+              <w:tab/>
+            </w:r>
+            <w:r>
+              <w:rPr>
+                <w:noProof/>
+                <w:webHidden/>
+              </w:rPr>
+              <w:fldChar w:fldCharType="begin"/>
+            </w:r>
+            <w:r>
+              <w:rPr>
+                <w:noProof/>
+                <w:webHidden/>
+              </w:rPr>
+              <w:instrText xml:space="preserve"> PAGEREF _Toc193806782 \h </w:instrText>
+            </w:r>
+            <w:r>
+              <w:rPr>
+                <w:noProof/>
+                <w:webHidden/>
+              </w:rPr>
+            </w:r>
+            <w:r>
+              <w:rPr>
+                <w:noProof/>
+                <w:webHidden/>
+              </w:rPr>
+              <w:fldChar w:fldCharType="separate"/>
+            </w:r>
+            <w:r>
+              <w:rPr>
+                <w:noProof/>
+                <w:webHidden/>
+              </w:rPr>
+              <w:t>2</w:t>
+            </w:r>
+            <w:r>
+              <w:rPr>
+                <w:noProof/>
+                <w:webHidden/>
+              </w:rPr>
+              <w:fldChar w:fldCharType="end"/>
+            </w:r>
+          </w:hyperlink>
+        </w:p>
+        <w:p>
+          <w:pPr>
+            <w:pStyle w:val="TOC1"/>
+            <w:tabs>
+              <w:tab w:val="left" w:pos="720"/>
+              <w:tab w:val="right" w:leader="dot" w:pos="9062"/>
+            </w:tabs>
+            <w:rPr>
+              <w:rFonts w:eastAsiaTheme="minorEastAsia"/>
+              <w:noProof/>
+              <w:sz w:val="24"/>
+              <w:szCs w:val="24"/>
+              <w:lang w:val="en-DE" w:eastAsia="en-DE"/>
+            </w:rPr>
+          </w:pPr>
+          <w:hyperlink w:anchor="_Toc193806783" w:history="1">
+            <w:r>
+              <w:rPr>
+                <w:rStyle w:val="Hyperlink"/>
+                <w:noProof/>
+              </w:rPr>
+              <w:t>5.1.</w:t>
+            </w:r>
+            <w:r>
+              <w:rPr>
+                <w:rFonts w:eastAsiaTheme="minorEastAsia"/>
+                <w:noProof/>
+                <w:sz w:val="24"/>
+                <w:szCs w:val="24"/>
+                <w:lang w:val="en-DE" w:eastAsia="en-DE"/>
+              </w:rPr>
+              <w:tab/>
+            </w:r>
+            <w:r>
+              <w:rPr>
+                <w:rStyle w:val="Hyperlink"/>
+                <w:noProof/>
+              </w:rPr>
+              <w:t>Cube MX</w:t>
+            </w:r>
+            <w:r>
+              <w:rPr>
+                <w:noProof/>
+                <w:webHidden/>
+              </w:rPr>
+              <w:tab/>
+            </w:r>
+            <w:r>
+              <w:rPr>
+                <w:noProof/>
+                <w:webHidden/>
+              </w:rPr>
+              <w:fldChar w:fldCharType="begin"/>
+            </w:r>
+            <w:r>
+              <w:rPr>
+                <w:noProof/>
+                <w:webHidden/>
+              </w:rPr>
+              <w:instrText xml:space="preserve"> PAGEREF _Toc193806783 \h </w:instrText>
+            </w:r>
+            <w:r>
+              <w:rPr>
+                <w:noProof/>
+                <w:webHidden/>
+              </w:rPr>
+            </w:r>
+            <w:r>
+              <w:rPr>
+                <w:noProof/>
+                <w:webHidden/>
+              </w:rPr>
+              <w:fldChar w:fldCharType="separate"/>
+            </w:r>
+            <w:r>
+              <w:rPr>
+                <w:noProof/>
+                <w:webHidden/>
+              </w:rPr>
+              <w:t>2</w:t>
+            </w:r>
+            <w:r>
+              <w:rPr>
+                <w:noProof/>
+                <w:webHidden/>
+              </w:rPr>
+              <w:fldChar w:fldCharType="end"/>
+            </w:r>
+          </w:hyperlink>
+        </w:p>
+        <w:p>
+          <w:pPr>
+            <w:pStyle w:val="TOC1"/>
+            <w:tabs>
+              <w:tab w:val="left" w:pos="720"/>
+              <w:tab w:val="right" w:leader="dot" w:pos="9062"/>
+            </w:tabs>
+            <w:rPr>
+              <w:rFonts w:eastAsiaTheme="minorEastAsia"/>
+              <w:noProof/>
+              <w:sz w:val="24"/>
+              <w:szCs w:val="24"/>
+              <w:lang w:val="en-DE" w:eastAsia="en-DE"/>
+            </w:rPr>
+          </w:pPr>
+          <w:hyperlink w:anchor="_Toc193806784" w:history="1">
+            <w:r>
+              <w:rPr>
+                <w:rStyle w:val="Hyperlink"/>
+                <w:noProof/>
+              </w:rPr>
+              <w:t>5.2.</w:t>
+            </w:r>
+            <w:r>
+              <w:rPr>
+                <w:rFonts w:eastAsiaTheme="minorEastAsia"/>
+                <w:noProof/>
+                <w:sz w:val="24"/>
+                <w:szCs w:val="24"/>
+                <w:lang w:val="en-DE" w:eastAsia="en-DE"/>
+              </w:rPr>
+              <w:tab/>
+            </w:r>
+            <w:r>
+              <w:rPr>
+                <w:rStyle w:val="Hyperlink"/>
+                <w:noProof/>
+              </w:rPr>
+              <w:t>Code</w:t>
+            </w:r>
+            <w:r>
+              <w:rPr>
+                <w:noProof/>
+                <w:webHidden/>
+              </w:rPr>
+              <w:tab/>
+            </w:r>
+            <w:r>
+              <w:rPr>
+                <w:noProof/>
+                <w:webHidden/>
+              </w:rPr>
+              <w:fldChar w:fldCharType="begin"/>
+            </w:r>
+            <w:r>
+              <w:rPr>
+                <w:noProof/>
+                <w:webHidden/>
+              </w:rPr>
+              <w:instrText xml:space="preserve"> PAGEREF _Toc193806784 \h </w:instrText>
+            </w:r>
+            <w:r>
+              <w:rPr>
+                <w:noProof/>
+                <w:webHidden/>
+              </w:rPr>
+            </w:r>
+            <w:r>
+              <w:rPr>
+                <w:noProof/>
+                <w:webHidden/>
+              </w:rPr>
+              <w:fldChar w:fldCharType="separate"/>
+            </w:r>
+            <w:r>
+              <w:rPr>
+                <w:noProof/>
+                <w:webHidden/>
+              </w:rPr>
+              <w:t>2</w:t>
+            </w:r>
+            <w:r>
+              <w:rPr>
+                <w:noProof/>
+                <w:webHidden/>
+              </w:rPr>
+              <w:fldChar w:fldCharType="end"/>
+            </w:r>
+          </w:hyperlink>
+        </w:p>
+        <w:p>
+          <w:pPr>
+            <w:pStyle w:val="TOC2"/>
             <w:tabs>
               <w:tab w:val="left" w:pos="960"/>
               <w:tab w:val="right" w:leader="dot" w:pos="9062"/>
             </w:tabs>
             <w:rPr>
+              <w:rFonts w:eastAsiaTheme="minorEastAsia"/>
               <w:noProof/>
+              <w:sz w:val="24"/>
+              <w:szCs w:val="24"/>
+              <w:lang w:val="en-DE" w:eastAsia="en-DE"/>
             </w:rPr>
           </w:pPr>
-          <w:hyperlink w:anchor="_Toc193736118" w:history="1">
+          <w:hyperlink w:anchor="_Toc193806785" w:history="1">
             <w:r>
               <w:rPr>
                 <w:rStyle w:val="Hyperlink"/>
                 <w:noProof/>
               </w:rPr>
-              <w:t>4.1.</w:t>
-            </w:r>
-            <w:r>
-              <w:rPr>
-                <w:noProof/>
+              <w:t>5.3.</w:t>
+            </w:r>
+            <w:r>
+              <w:rPr>
+                <w:rFonts w:eastAsiaTheme="minorEastAsia"/>
+                <w:noProof/>
+                <w:sz w:val="24"/>
+                <w:szCs w:val="24"/>
+                <w:lang w:val="en-DE" w:eastAsia="en-DE"/>
               </w:rPr>
               <w:tab/>
             </w:r>
@@ -1247,7 +1572,7 @@
                 <w:rStyle w:val="Hyperlink"/>
                 <w:noProof/>
               </w:rPr>
-              <w:t>Analoge Spannung einlesen</w:t>
+              <w:t>LED blinken</w:t>
             </w:r>
             <w:r>
               <w:rPr>
@@ -1268,7 +1593,7 @@
                 <w:noProof/>
                 <w:webHidden/>
               </w:rPr>
-              <w:instrText xml:space="preserve"> PAGEREF _Toc193736118 \h </w:instrText>
+              <w:instrText xml:space="preserve"> PAGEREF _Toc193806785 \h </w:instrText>
             </w:r>
             <w:r>
               <w:rPr>
@@ -1301,26 +1626,394 @@
         </w:p>
         <w:p>
           <w:pPr>
-            <w:pStyle w:val="Verzeichnis1"/>
+            <w:pStyle w:val="TOC2"/>
+            <w:tabs>
+              <w:tab w:val="left" w:pos="960"/>
+              <w:tab w:val="right" w:leader="dot" w:pos="9062"/>
+            </w:tabs>
+            <w:rPr>
+              <w:rFonts w:eastAsiaTheme="minorEastAsia"/>
+              <w:noProof/>
+              <w:sz w:val="24"/>
+              <w:szCs w:val="24"/>
+              <w:lang w:val="en-DE" w:eastAsia="en-DE"/>
+            </w:rPr>
+          </w:pPr>
+          <w:hyperlink w:anchor="_Toc193806786" w:history="1">
+            <w:r>
+              <w:rPr>
+                <w:rStyle w:val="Hyperlink"/>
+                <w:noProof/>
+              </w:rPr>
+              <w:t>5.4.</w:t>
+            </w:r>
+            <w:r>
+              <w:rPr>
+                <w:rFonts w:eastAsiaTheme="minorEastAsia"/>
+                <w:noProof/>
+                <w:sz w:val="24"/>
+                <w:szCs w:val="24"/>
+                <w:lang w:val="en-DE" w:eastAsia="en-DE"/>
+              </w:rPr>
+              <w:tab/>
+            </w:r>
+            <w:r>
+              <w:rPr>
+                <w:rStyle w:val="Hyperlink"/>
+                <w:noProof/>
+              </w:rPr>
+              <w:t>Analoge Spannung einlesen</w:t>
+            </w:r>
+            <w:r>
+              <w:rPr>
+                <w:noProof/>
+                <w:webHidden/>
+              </w:rPr>
+              <w:tab/>
+            </w:r>
+            <w:r>
+              <w:rPr>
+                <w:noProof/>
+                <w:webHidden/>
+              </w:rPr>
+              <w:fldChar w:fldCharType="begin"/>
+            </w:r>
+            <w:r>
+              <w:rPr>
+                <w:noProof/>
+                <w:webHidden/>
+              </w:rPr>
+              <w:instrText xml:space="preserve"> PAGEREF _Toc193806786 \h </w:instrText>
+            </w:r>
+            <w:r>
+              <w:rPr>
+                <w:noProof/>
+                <w:webHidden/>
+              </w:rPr>
+            </w:r>
+            <w:r>
+              <w:rPr>
+                <w:noProof/>
+                <w:webHidden/>
+              </w:rPr>
+              <w:fldChar w:fldCharType="separate"/>
+            </w:r>
+            <w:r>
+              <w:rPr>
+                <w:noProof/>
+                <w:webHidden/>
+              </w:rPr>
+              <w:t>3</w:t>
+            </w:r>
+            <w:r>
+              <w:rPr>
+                <w:noProof/>
+                <w:webHidden/>
+              </w:rPr>
+              <w:fldChar w:fldCharType="end"/>
+            </w:r>
+          </w:hyperlink>
+        </w:p>
+        <w:p>
+          <w:pPr>
+            <w:pStyle w:val="TOC2"/>
+            <w:tabs>
+              <w:tab w:val="left" w:pos="960"/>
+              <w:tab w:val="right" w:leader="dot" w:pos="9062"/>
+            </w:tabs>
+            <w:rPr>
+              <w:rFonts w:eastAsiaTheme="minorEastAsia"/>
+              <w:noProof/>
+              <w:sz w:val="24"/>
+              <w:szCs w:val="24"/>
+              <w:lang w:val="en-DE" w:eastAsia="en-DE"/>
+            </w:rPr>
+          </w:pPr>
+          <w:hyperlink w:anchor="_Toc193806787" w:history="1">
+            <w:r>
+              <w:rPr>
+                <w:rStyle w:val="Hyperlink"/>
+                <w:noProof/>
+              </w:rPr>
+              <w:t>5.5.</w:t>
+            </w:r>
+            <w:r>
+              <w:rPr>
+                <w:rFonts w:eastAsiaTheme="minorEastAsia"/>
+                <w:noProof/>
+                <w:sz w:val="24"/>
+                <w:szCs w:val="24"/>
+                <w:lang w:val="en-DE" w:eastAsia="en-DE"/>
+              </w:rPr>
+              <w:tab/>
+            </w:r>
+            <w:r>
+              <w:rPr>
+                <w:rStyle w:val="Hyperlink"/>
+                <w:noProof/>
+              </w:rPr>
+              <w:t>I2C Luftdrucksensor</w:t>
+            </w:r>
+            <w:r>
+              <w:rPr>
+                <w:noProof/>
+                <w:webHidden/>
+              </w:rPr>
+              <w:tab/>
+            </w:r>
+            <w:r>
+              <w:rPr>
+                <w:noProof/>
+                <w:webHidden/>
+              </w:rPr>
+              <w:fldChar w:fldCharType="begin"/>
+            </w:r>
+            <w:r>
+              <w:rPr>
+                <w:noProof/>
+                <w:webHidden/>
+              </w:rPr>
+              <w:instrText xml:space="preserve"> PAGEREF _Toc193806787 \h </w:instrText>
+            </w:r>
+            <w:r>
+              <w:rPr>
+                <w:noProof/>
+                <w:webHidden/>
+              </w:rPr>
+            </w:r>
+            <w:r>
+              <w:rPr>
+                <w:noProof/>
+                <w:webHidden/>
+              </w:rPr>
+              <w:fldChar w:fldCharType="separate"/>
+            </w:r>
+            <w:r>
+              <w:rPr>
+                <w:noProof/>
+                <w:webHidden/>
+              </w:rPr>
+              <w:t>3</w:t>
+            </w:r>
+            <w:r>
+              <w:rPr>
+                <w:noProof/>
+                <w:webHidden/>
+              </w:rPr>
+              <w:fldChar w:fldCharType="end"/>
+            </w:r>
+          </w:hyperlink>
+        </w:p>
+        <w:p>
+          <w:pPr>
+            <w:pStyle w:val="TOC2"/>
+            <w:tabs>
+              <w:tab w:val="left" w:pos="960"/>
+              <w:tab w:val="right" w:leader="dot" w:pos="9062"/>
+            </w:tabs>
+            <w:rPr>
+              <w:rFonts w:eastAsiaTheme="minorEastAsia"/>
+              <w:noProof/>
+              <w:sz w:val="24"/>
+              <w:szCs w:val="24"/>
+              <w:lang w:val="en-DE" w:eastAsia="en-DE"/>
+            </w:rPr>
+          </w:pPr>
+          <w:hyperlink w:anchor="_Toc193806788" w:history="1">
+            <w:r>
+              <w:rPr>
+                <w:rStyle w:val="Hyperlink"/>
+                <w:noProof/>
+              </w:rPr>
+              <w:t>5.6.</w:t>
+            </w:r>
+            <w:r>
+              <w:rPr>
+                <w:rFonts w:eastAsiaTheme="minorEastAsia"/>
+                <w:noProof/>
+                <w:sz w:val="24"/>
+                <w:szCs w:val="24"/>
+                <w:lang w:val="en-DE" w:eastAsia="en-DE"/>
+              </w:rPr>
+              <w:tab/>
+            </w:r>
+            <w:r>
+              <w:rPr>
+                <w:rStyle w:val="Hyperlink"/>
+                <w:noProof/>
+              </w:rPr>
+              <w:t>Buzzer</w:t>
+            </w:r>
+            <w:r>
+              <w:rPr>
+                <w:noProof/>
+                <w:webHidden/>
+              </w:rPr>
+              <w:tab/>
+            </w:r>
+            <w:r>
+              <w:rPr>
+                <w:noProof/>
+                <w:webHidden/>
+              </w:rPr>
+              <w:fldChar w:fldCharType="begin"/>
+            </w:r>
+            <w:r>
+              <w:rPr>
+                <w:noProof/>
+                <w:webHidden/>
+              </w:rPr>
+              <w:instrText xml:space="preserve"> PAGEREF _Toc193806788 \h </w:instrText>
+            </w:r>
+            <w:r>
+              <w:rPr>
+                <w:noProof/>
+                <w:webHidden/>
+              </w:rPr>
+            </w:r>
+            <w:r>
+              <w:rPr>
+                <w:noProof/>
+                <w:webHidden/>
+              </w:rPr>
+              <w:fldChar w:fldCharType="separate"/>
+            </w:r>
+            <w:r>
+              <w:rPr>
+                <w:noProof/>
+                <w:webHidden/>
+              </w:rPr>
+              <w:t>3</w:t>
+            </w:r>
+            <w:r>
+              <w:rPr>
+                <w:noProof/>
+                <w:webHidden/>
+              </w:rPr>
+              <w:fldChar w:fldCharType="end"/>
+            </w:r>
+          </w:hyperlink>
+        </w:p>
+        <w:p>
+          <w:pPr>
+            <w:pStyle w:val="TOC2"/>
+            <w:tabs>
+              <w:tab w:val="left" w:pos="960"/>
+              <w:tab w:val="right" w:leader="dot" w:pos="9062"/>
+            </w:tabs>
+            <w:rPr>
+              <w:rFonts w:eastAsiaTheme="minorEastAsia"/>
+              <w:noProof/>
+              <w:sz w:val="24"/>
+              <w:szCs w:val="24"/>
+              <w:lang w:val="en-DE" w:eastAsia="en-DE"/>
+            </w:rPr>
+          </w:pPr>
+          <w:hyperlink w:anchor="_Toc193806789" w:history="1">
+            <w:r>
+              <w:rPr>
+                <w:rStyle w:val="Hyperlink"/>
+                <w:noProof/>
+              </w:rPr>
+              <w:t>5.7.</w:t>
+            </w:r>
+            <w:r>
+              <w:rPr>
+                <w:rFonts w:eastAsiaTheme="minorEastAsia"/>
+                <w:noProof/>
+                <w:sz w:val="24"/>
+                <w:szCs w:val="24"/>
+                <w:lang w:val="en-DE" w:eastAsia="en-DE"/>
+              </w:rPr>
+              <w:tab/>
+            </w:r>
+            <w:r>
+              <w:rPr>
+                <w:rStyle w:val="Hyperlink"/>
+                <w:noProof/>
+              </w:rPr>
+              <w:t>Display</w:t>
+            </w:r>
+            <w:r>
+              <w:rPr>
+                <w:noProof/>
+                <w:webHidden/>
+              </w:rPr>
+              <w:tab/>
+            </w:r>
+            <w:r>
+              <w:rPr>
+                <w:noProof/>
+                <w:webHidden/>
+              </w:rPr>
+              <w:fldChar w:fldCharType="begin"/>
+            </w:r>
+            <w:r>
+              <w:rPr>
+                <w:noProof/>
+                <w:webHidden/>
+              </w:rPr>
+              <w:instrText xml:space="preserve"> PAGEREF _Toc193806789 \h </w:instrText>
+            </w:r>
+            <w:r>
+              <w:rPr>
+                <w:noProof/>
+                <w:webHidden/>
+              </w:rPr>
+            </w:r>
+            <w:r>
+              <w:rPr>
+                <w:noProof/>
+                <w:webHidden/>
+              </w:rPr>
+              <w:fldChar w:fldCharType="separate"/>
+            </w:r>
+            <w:r>
+              <w:rPr>
+                <w:noProof/>
+                <w:webHidden/>
+              </w:rPr>
+              <w:t>3</w:t>
+            </w:r>
+            <w:r>
+              <w:rPr>
+                <w:noProof/>
+                <w:webHidden/>
+              </w:rPr>
+              <w:fldChar w:fldCharType="end"/>
+            </w:r>
+          </w:hyperlink>
+        </w:p>
+        <w:p>
+          <w:pPr>
+            <w:pStyle w:val="TOC1"/>
             <w:tabs>
               <w:tab w:val="left" w:pos="480"/>
               <w:tab w:val="right" w:leader="dot" w:pos="9062"/>
             </w:tabs>
             <w:rPr>
+              <w:rFonts w:eastAsiaTheme="minorEastAsia"/>
               <w:noProof/>
+              <w:sz w:val="24"/>
+              <w:szCs w:val="24"/>
+              <w:lang w:val="en-DE" w:eastAsia="en-DE"/>
             </w:rPr>
           </w:pPr>
-          <w:hyperlink w:anchor="_Toc193736119" w:history="1">
+          <w:hyperlink w:anchor="_Toc193806790" w:history="1">
             <w:r>
               <w:rPr>
                 <w:rStyle w:val="Hyperlink"/>
                 <w:noProof/>
               </w:rPr>
-              <w:t>5.</w:t>
-            </w:r>
-            <w:r>
-              <w:rPr>
-                <w:noProof/>
+              <w:t>6.</w:t>
+            </w:r>
+            <w:r>
+              <w:rPr>
+                <w:rFonts w:eastAsiaTheme="minorEastAsia"/>
+                <w:noProof/>
+                <w:sz w:val="24"/>
+                <w:szCs w:val="24"/>
+                <w:lang w:val="en-DE" w:eastAsia="en-DE"/>
               </w:rPr>
               <w:tab/>
             </w:r>
@@ -1350,7 +2043,7 @@
                 <w:noProof/>
                 <w:webHidden/>
               </w:rPr>
-              <w:instrText xml:space="preserve"> PAGEREF _Toc193736119 \h </w:instrText>
+              <w:instrText xml:space="preserve"> PAGEREF _Toc193806790 \h </w:instrText>
             </w:r>
             <w:r>
               <w:rPr>
@@ -1370,7 +2063,7 @@
                 <w:noProof/>
                 <w:webHidden/>
               </w:rPr>
-              <w:t>2</w:t>
+              <w:t>3</w:t>
             </w:r>
             <w:r>
               <w:rPr>
@@ -1383,26 +2076,34 @@
         </w:p>
         <w:p>
           <w:pPr>
-            <w:pStyle w:val="Verzeichnis1"/>
+            <w:pStyle w:val="TOC1"/>
             <w:tabs>
               <w:tab w:val="left" w:pos="480"/>
               <w:tab w:val="right" w:leader="dot" w:pos="9062"/>
             </w:tabs>
             <w:rPr>
+              <w:rFonts w:eastAsiaTheme="minorEastAsia"/>
               <w:noProof/>
+              <w:sz w:val="24"/>
+              <w:szCs w:val="24"/>
+              <w:lang w:val="en-DE" w:eastAsia="en-DE"/>
             </w:rPr>
           </w:pPr>
-          <w:hyperlink w:anchor="_Toc193736120" w:history="1">
+          <w:hyperlink w:anchor="_Toc193806791" w:history="1">
             <w:r>
               <w:rPr>
                 <w:rStyle w:val="Hyperlink"/>
                 <w:noProof/>
               </w:rPr>
-              <w:t>6.</w:t>
-            </w:r>
-            <w:r>
-              <w:rPr>
-                <w:noProof/>
+              <w:t>7.</w:t>
+            </w:r>
+            <w:r>
+              <w:rPr>
+                <w:rFonts w:eastAsiaTheme="minorEastAsia"/>
+                <w:noProof/>
+                <w:sz w:val="24"/>
+                <w:szCs w:val="24"/>
+                <w:lang w:val="en-DE" w:eastAsia="en-DE"/>
               </w:rPr>
               <w:tab/>
             </w:r>
@@ -1432,7 +2133,7 @@
                 <w:noProof/>
                 <w:webHidden/>
               </w:rPr>
-              <w:instrText xml:space="preserve"> PAGEREF _Toc193736120 \h </w:instrText>
+              <w:instrText xml:space="preserve"> PAGEREF _Toc193806791 \h </w:instrText>
             </w:r>
             <w:r>
               <w:rPr>
@@ -1452,7 +2153,7 @@
                 <w:noProof/>
                 <w:webHidden/>
               </w:rPr>
-              <w:t>2</w:t>
+              <w:t>3</w:t>
             </w:r>
             <w:r>
               <w:rPr>
@@ -1482,13 +2183,13 @@
     </w:p>
     <w:p>
       <w:pPr>
-        <w:pStyle w:val="berschrift1"/>
+        <w:pStyle w:val="Heading1"/>
         <w:numPr>
           <w:ilvl w:val="0"/>
           <w:numId w:val="1"/>
         </w:numPr>
       </w:pPr>
-      <w:bookmarkStart w:id="0" w:name="_Toc193736114"/>
+      <w:bookmarkStart w:id="0" w:name="_Toc193806778"/>
       <w:r>
         <w:lastRenderedPageBreak/>
         <w:t>Aufgabenstellung</w:t>
@@ -1498,173 +2199,681 @@
     <w:p/>
     <w:p>
       <w:pPr>
-        <w:pStyle w:val="berschrift1"/>
+        <w:pStyle w:val="Heading1"/>
         <w:numPr>
           <w:ilvl w:val="0"/>
           <w:numId w:val="1"/>
         </w:numPr>
       </w:pPr>
-      <w:bookmarkStart w:id="1" w:name="_Toc193736115"/>
+      <w:bookmarkStart w:id="1" w:name="_Toc193806779"/>
       <w:r>
         <w:t>Informationsbeschaffung</w:t>
       </w:r>
+      <w:bookmarkEnd w:id="1"/>
+    </w:p>
+    <w:p>
+      <w:r>
+        <w:t>Datenblätter und sonstiges heraussuchen...</w:t>
+      </w:r>
+    </w:p>
+    <w:p>
+      <w:pPr>
+        <w:rPr>
+          <w:lang w:val="en-US"/>
+        </w:rPr>
+      </w:pPr>
+      <w:r>
+        <w:rPr>
+          <w:lang w:val="en-US"/>
+        </w:rPr>
+        <w:t xml:space="preserve">Microcontroller: </w:t>
+      </w:r>
+      <w:r>
+        <w:rPr>
+          <w:lang w:val="en-US"/>
+        </w:rPr>
+        <w:t xml:space="preserve">STM32L476 </w:t>
+      </w:r>
+      <w:proofErr w:type="spellStart"/>
+      <w:r>
+        <w:rPr>
+          <w:lang w:val="en-US"/>
+        </w:rPr>
+        <w:t>Nucleo</w:t>
+      </w:r>
+      <w:proofErr w:type="spellEnd"/>
+      <w:r>
+        <w:rPr>
+          <w:lang w:val="en-US"/>
+        </w:rPr>
+        <w:t xml:space="preserve"> – NUCLEO-L476</w:t>
+      </w:r>
+      <w:r>
+        <w:rPr>
+          <w:lang w:val="en-US"/>
+        </w:rPr>
+        <w:t>RG</w:t>
+      </w:r>
+    </w:p>
+    <w:p>
+      <w:r>
+        <w:t xml:space="preserve">Display: </w:t>
+      </w:r>
+      <w:r>
+        <w:t>I2C 1602 LCD</w:t>
+      </w:r>
+      <w:r>
+        <w:br/>
+        <w:t>2 Zeilen mi</w:t>
+      </w:r>
+      <w:r>
+        <w:t xml:space="preserve">t je </w:t>
+      </w:r>
+      <w:r>
+        <w:t>16 Zeichen</w:t>
+      </w:r>
+    </w:p>
+    <w:p>
+      <w:r>
+        <w:t>Buzzer</w:t>
+      </w:r>
+      <w:r>
+        <w:t xml:space="preserve"> (</w:t>
+      </w:r>
+      <w:r>
+        <w:t>Standard Arud</w:t>
+      </w:r>
+      <w:r>
+        <w:t>uino)</w:t>
+      </w:r>
+    </w:p>
+    <w:p>
+      <w:r>
+        <w:t>Barometer</w:t>
+      </w:r>
+      <w:r>
+        <w:t xml:space="preserve"> </w:t>
+      </w:r>
+      <w:r>
+        <w:t>–</w:t>
+      </w:r>
+      <w:r>
+        <w:t xml:space="preserve"> </w:t>
+      </w:r>
+      <w:r>
+        <w:t>Aus letztem Semester E-</w:t>
+      </w:r>
+      <w:r>
+        <w:t>Praxis: Bosch BMP280</w:t>
+      </w:r>
+      <w:r>
+        <w:t>, i2c</w:t>
+      </w:r>
+      <w:r>
+        <w:br/>
+        <w:t xml:space="preserve">Hier </w:t>
+      </w:r>
+      <w:r>
+        <w:t xml:space="preserve">zwar das Datenblatt von Adafuit und deren Sensormodul, allerings finde ich </w:t>
+      </w:r>
+      <w:r>
+        <w:t xml:space="preserve">dieses viel besser und genauer beschrieben als das von Bosch selbst. </w:t>
+      </w:r>
+      <w:r>
+        <w:br/>
+      </w:r>
     </w:p>
     <w:p/>
     <w:p>
       <w:pPr>
-        <w:pStyle w:val="berschrift1"/>
+        <w:pStyle w:val="Heading1"/>
         <w:numPr>
           <w:ilvl w:val="0"/>
           <w:numId w:val="1"/>
         </w:numPr>
       </w:pPr>
+      <w:bookmarkStart w:id="2" w:name="_Toc193806780"/>
       <w:r>
         <w:t>Schaltplan</w:t>
       </w:r>
-      <w:bookmarkEnd w:id="1"/>
-    </w:p>
-    <w:p/>
+      <w:bookmarkEnd w:id="2"/>
+    </w:p>
+    <w:p>
+      <w:r>
+        <w:t>TODO: Leonard</w:t>
+      </w:r>
+    </w:p>
     <w:p>
       <w:pPr>
-        <w:pStyle w:val="berschrift1"/>
+        <w:pStyle w:val="Heading1"/>
         <w:numPr>
           <w:ilvl w:val="0"/>
           <w:numId w:val="1"/>
         </w:numPr>
       </w:pPr>
-      <w:bookmarkStart w:id="2" w:name="_Toc193736116"/>
+      <w:bookmarkStart w:id="3" w:name="_Toc193806781"/>
       <w:r>
         <w:t>Programmablaufplan</w:t>
       </w:r>
-      <w:bookmarkEnd w:id="2"/>
-    </w:p>
-    <w:p/>
+      <w:bookmarkEnd w:id="3"/>
+    </w:p>
+    <w:p>
+      <w:r>
+        <w:t>TODO: Leonard</w:t>
+      </w:r>
+    </w:p>
+    <w:p>
+      <w:r>
+        <w:br w:type="page"/>
+      </w:r>
+    </w:p>
     <w:p>
       <w:pPr>
-        <w:pStyle w:val="berschrift1"/>
+        <w:pStyle w:val="Heading1"/>
         <w:numPr>
           <w:ilvl w:val="0"/>
           <w:numId w:val="1"/>
         </w:numPr>
       </w:pPr>
-      <w:bookmarkStart w:id="3" w:name="_Toc193736117"/>
+      <w:bookmarkStart w:id="4" w:name="_Toc193806782"/>
+      <w:r>
+        <w:lastRenderedPageBreak/>
+        <w:t>Programmierung</w:t>
+      </w:r>
+      <w:bookmarkEnd w:id="4"/>
+    </w:p>
+    <w:p>
+      <w:pPr>
+        <w:pStyle w:val="Heading1"/>
+        <w:numPr>
+          <w:ilvl w:val="1"/>
+          <w:numId w:val="1"/>
+        </w:numPr>
+      </w:pPr>
+      <w:bookmarkStart w:id="5" w:name="_Toc193806783"/>
       <w:r>
         <w:t>Cube MX</w:t>
       </w:r>
-    </w:p>
-    <w:p>
-      <w:r>
-        <w:t>Alle Pins können hier konfiguriert werden.</w:t>
+      <w:bookmarkEnd w:id="5"/>
+    </w:p>
+    <w:p>
+      <w:r>
+        <w:t xml:space="preserve">Die Pinbelegung </w:t>
+      </w:r>
+      <w:r>
+        <w:t>wurde</w:t>
+      </w:r>
+      <w:r>
+        <w:t xml:space="preserve"> mithilfe von dem ST eigenen </w:t>
+      </w:r>
+      <w:r>
+        <w:t>T</w:t>
+      </w:r>
+      <w:r>
+        <w:t xml:space="preserve">ool Cube-MX gemacht, dort ist es sehr einfach und schön grafisch dargestellt welche Funktion ein bestimmter Pin belegen kann. </w:t>
+      </w:r>
+      <w:r>
+        <w:t>Die jeweilige</w:t>
+      </w:r>
+      <w:r>
+        <w:t xml:space="preserve"> Funktion einem Pin </w:t>
+      </w:r>
+      <w:r>
+        <w:t>zuweisen</w:t>
+      </w:r>
+      <w:r>
+        <w:t xml:space="preserve">, geht mit einem Mausklick. So kann man sich sicher sein, dass keine Fehler bei der Pinbelegung </w:t>
+      </w:r>
+      <w:r>
+        <w:t>gemacht werden</w:t>
+      </w:r>
+      <w:r>
+        <w:t xml:space="preserve">, somit keine </w:t>
+      </w:r>
+      <w:r>
+        <w:t>Ü</w:t>
+      </w:r>
+      <w:r>
+        <w:t xml:space="preserve">berraschungen später bei der </w:t>
+      </w:r>
+      <w:r>
+        <w:t>Programmierung.</w:t>
+      </w:r>
+    </w:p>
+    <w:p>
+      <w:pPr>
+        <w:pStyle w:val="Heading1"/>
+        <w:numPr>
+          <w:ilvl w:val="1"/>
+          <w:numId w:val="1"/>
+        </w:numPr>
+      </w:pPr>
+      <w:bookmarkStart w:id="6" w:name="_Toc193806784"/>
+      <w:r>
+        <w:t>Code</w:t>
+      </w:r>
+      <w:bookmarkEnd w:id="6"/>
+    </w:p>
+    <w:p>
+      <w:r>
+        <w:t>Als Entwicklungsumgebung nutzen wir das von ST eigene Tool CubeIDE.</w:t>
+      </w:r>
+    </w:p>
+    <w:p>
+      <w:r>
+        <w:t xml:space="preserve">Eigene Setting.h schreiben, in die alle </w:t>
+      </w:r>
+      <w:r>
+        <w:t>groben Einstellungen kommen, die später im Programm genutzt werden.</w:t>
+      </w:r>
+    </w:p>
+    <w:p>
+      <w:r>
+        <w:t>Um die anderen Funktionen nicht durch ein Delay zu verzögern, oder anders herum sich nicht von anderen Delays verzögern lassen, konnte kein Delay verwendet werden.</w:t>
+      </w:r>
+      <w:r>
+        <w:br/>
+        <w:t>Deswegen wurde die Methode gewählt, die aktuelle Systemzeit abzufragen und die jeweilige Funktion erst dann ausführen, wenn die Systemzeit um die gewünschte „Delay“ Zeit vorangeschritten ist. Ist die Systemzeit noch bevor der nächsten geplaten Ausführung, wird dieser Codeteil einfach übersprungen.</w:t>
+      </w:r>
+    </w:p>
+    <w:p>
+      <w:pPr>
+        <w:pStyle w:val="Heading2"/>
+        <w:numPr>
+          <w:ilvl w:val="1"/>
+          <w:numId w:val="1"/>
+        </w:numPr>
+        <w:rPr>
+          <w:sz w:val="40"/>
+          <w:szCs w:val="40"/>
+        </w:rPr>
+      </w:pPr>
+      <w:bookmarkStart w:id="7" w:name="_Toc193806785"/>
+      <w:r>
+        <w:rPr>
+          <w:sz w:val="40"/>
+          <w:szCs w:val="40"/>
+        </w:rPr>
+        <w:t>LED blinken</w:t>
+      </w:r>
+      <w:bookmarkEnd w:id="7"/>
+    </w:p>
+    <w:p>
+      <w:r>
+        <w:t xml:space="preserve">Hier habe ich noch keine Hilfe benötigt, das habe ich aus eigenem </w:t>
+      </w:r>
+      <w:r>
+        <w:t>W</w:t>
+      </w:r>
+      <w:r>
+        <w:t xml:space="preserve">issen gemacht. </w:t>
+      </w:r>
+      <w:r>
+        <w:br/>
+      </w:r>
+      <w:r>
+        <w:t xml:space="preserve">Sehr einfach, da nur ein Wert auf ein GPIO geschrieben werden muss und der </w:t>
+      </w:r>
+      <w:r>
+        <w:t>Wert wird jedes mal invertiert.</w:t>
+      </w:r>
+    </w:p>
+    <w:p>
+      <w:r>
+        <w:t>Später habe ich noch eine Funktion hin</w:t>
+      </w:r>
+      <w:r>
+        <w:t xml:space="preserve">zugefügt die Frequenz des Blinkens </w:t>
+      </w:r>
+      <w:r>
+        <w:t>über die analoge Spannung zu steuern.</w:t>
       </w:r>
     </w:p>
     <w:p/>
     <w:p>
       <w:pPr>
-        <w:pStyle w:val="berschrift1"/>
+        <w:pStyle w:val="Heading2"/>
+        <w:numPr>
+          <w:ilvl w:val="1"/>
+          <w:numId w:val="1"/>
+        </w:numPr>
+        <w:rPr>
+          <w:sz w:val="40"/>
+          <w:szCs w:val="40"/>
+        </w:rPr>
+      </w:pPr>
+      <w:bookmarkStart w:id="8" w:name="_Toc193806786"/>
+      <w:r>
+        <w:rPr>
+          <w:sz w:val="40"/>
+          <w:szCs w:val="40"/>
+        </w:rPr>
+        <w:t>Analoge Spannung einlesen</w:t>
+      </w:r>
+      <w:bookmarkEnd w:id="8"/>
+    </w:p>
+    <w:p>
+      <w:r>
+        <w:t xml:space="preserve">Da ich selbst ein begeisteter elektronik entwickler bin und in meiner Freizeit </w:t>
+      </w:r>
+      <w:r>
+        <w:t xml:space="preserve">viele kleine Projekte gemacht habe, konnte ich diese Teilaufgabe aus einem alten Projekt von mir kopieren. </w:t>
+      </w:r>
+    </w:p>
+    <w:p>
+      <w:r>
+        <w:t xml:space="preserve">Anzupassen war </w:t>
+      </w:r>
+      <w:r>
+        <w:t>das ADC Element, sowie d</w:t>
+      </w:r>
+      <w:r>
+        <w:t xml:space="preserve">ie Parameter, welche in die Setting.h ausgelagert wurden. </w:t>
+      </w:r>
+    </w:p>
+    <w:p>
+      <w:r>
+        <w:t>Da d</w:t>
+      </w:r>
+      <w:r>
+        <w:t xml:space="preserve">as eigentliche </w:t>
+      </w:r>
+      <w:r>
+        <w:t>Akku</w:t>
+      </w:r>
+      <w:r>
+        <w:t>modul</w:t>
+      </w:r>
+      <w:r>
+        <w:t xml:space="preserve"> keinen direkten Anschluss </w:t>
+      </w:r>
+      <w:r>
+        <w:t>für das Nucleoboard hat, habe ich zum Testen ein Potet</w:t>
+      </w:r>
+      <w:r>
+        <w:t>n</w:t>
+      </w:r>
+      <w:r>
+        <w:t xml:space="preserve">iometer </w:t>
+      </w:r>
+      <w:r>
+        <w:t>angesteckt</w:t>
+      </w:r>
+      <w:r>
+        <w:t>.</w:t>
+      </w:r>
+    </w:p>
+    <w:p/>
+    <w:p>
+      <w:pPr>
+        <w:pStyle w:val="Heading2"/>
+        <w:numPr>
+          <w:ilvl w:val="1"/>
+          <w:numId w:val="1"/>
+        </w:numPr>
+        <w:rPr>
+          <w:sz w:val="40"/>
+          <w:szCs w:val="40"/>
+        </w:rPr>
+      </w:pPr>
+      <w:bookmarkStart w:id="9" w:name="_Toc193806787"/>
+      <w:r>
+        <w:rPr>
+          <w:sz w:val="40"/>
+          <w:szCs w:val="40"/>
+        </w:rPr>
+        <w:t>I2C Luftdrucksensor</w:t>
+      </w:r>
+      <w:bookmarkEnd w:id="9"/>
+    </w:p>
+    <w:p>
+      <w:r>
+        <w:t xml:space="preserve">Zuerst nach einem I2C Scanner gegoogelt und diesen laufen lassen. </w:t>
+      </w:r>
+      <w:r>
+        <w:br/>
+        <w:t>Dieser hat auch sofot bei 0x76 einen Treffer gelandet. Somit wusste ich, dass die grundsätzliche Komminikation funktioniert und der Sensor antwortet.</w:t>
+      </w:r>
+    </w:p>
+    <w:p>
+      <w:r>
+        <w:lastRenderedPageBreak/>
+        <w:t xml:space="preserve">Hier habe ich </w:t>
+      </w:r>
+      <w:r>
+        <w:t>im Internet nach einer passenden Library gesucht und bin auch sehr schnell fündig geworden:</w:t>
+      </w:r>
+    </w:p>
+    <w:p/>
+    <w:p>
+      <w:r>
+        <w:t xml:space="preserve">Allerdings </w:t>
+      </w:r>
+      <w:r>
+        <w:t xml:space="preserve">gab es viele </w:t>
+      </w:r>
+      <w:r>
+        <w:t xml:space="preserve">Compiler-errors was es erstmal zu lösen gab. </w:t>
+      </w:r>
+      <w:r>
+        <w:br/>
+      </w:r>
+      <w:r>
+        <w:t xml:space="preserve">Ebenfalls musste die i2c Library aus dem gleichen Git-Repository heruntergeladen werden. </w:t>
+      </w:r>
+    </w:p>
+    <w:p>
+      <w:r>
+        <w:t xml:space="preserve">Diese war allerdings wieder von sehr vielen anderen </w:t>
+      </w:r>
+      <w:r>
+        <w:t xml:space="preserve">Librarys von „Ihm“ abhängig, weshalb ich mir den Sourcecode doch genauer angeschaut habe. </w:t>
+      </w:r>
+      <w:r>
+        <w:br/>
+        <w:t>Dort fand ich eine i2c</w:t>
+      </w:r>
+      <w:r>
+        <w:t>_</w:t>
+      </w:r>
+      <w:r>
+        <w:t xml:space="preserve">init </w:t>
+      </w:r>
+      <w:r>
+        <w:t>Funktion</w:t>
+      </w:r>
+      <w:r>
+        <w:t xml:space="preserve">, </w:t>
+      </w:r>
+      <w:r>
+        <w:t xml:space="preserve">welche </w:t>
+      </w:r>
+      <w:r>
+        <w:t xml:space="preserve">diese vielen </w:t>
+      </w:r>
+      <w:r>
+        <w:t>Abhängi</w:t>
+      </w:r>
+      <w:r>
+        <w:t>gkeiten benötig</w:t>
+      </w:r>
+      <w:r>
+        <w:t xml:space="preserve">t. Diese konnte ich einfach löschen, da </w:t>
+      </w:r>
+      <w:r>
+        <w:t>der i2c Bus bereits in unserer main.c initialisiert wird.</w:t>
+      </w:r>
+    </w:p>
+    <w:p>
+      <w:r>
+        <w:t>Noch die richtige I2C Addresse ausgewählt und der Sensor konnte angesprochen werden.</w:t>
+      </w:r>
+    </w:p>
+    <w:p>
+      <w:pPr>
+        <w:pStyle w:val="Heading2"/>
+        <w:numPr>
+          <w:ilvl w:val="1"/>
+          <w:numId w:val="1"/>
+        </w:numPr>
+        <w:rPr>
+          <w:sz w:val="40"/>
+          <w:szCs w:val="40"/>
+        </w:rPr>
+      </w:pPr>
+      <w:bookmarkStart w:id="10" w:name="_Toc193806788"/>
+      <w:r>
+        <w:rPr>
+          <w:sz w:val="40"/>
+          <w:szCs w:val="40"/>
+        </w:rPr>
+        <w:t>Buzzer</w:t>
+      </w:r>
+      <w:bookmarkEnd w:id="10"/>
+    </w:p>
+    <w:p>
+      <w:r>
+        <w:t xml:space="preserve">Beim Vario ist es so, dass sich mit mehr vertikaler Geschwindigkeit der Ton auch in seiner Frequenz steigt. Gleichzeitig ist noch ein niederfeqentes signal aufmoduliert, welches den eigentlichen Ton 1 bis 5 mal pro sekunde „piepen“ lässt. </w:t>
+      </w:r>
+    </w:p>
+    <w:p>
+      <w:r>
+        <w:t xml:space="preserve">Hierfür wurde im Cube MX bereits der </w:t>
+      </w:r>
+      <w:r>
+        <w:t>Timer 2 aktiviert</w:t>
+      </w:r>
+      <w:r>
+        <w:t xml:space="preserve"> und </w:t>
+      </w:r>
+      <w:r>
+        <w:t xml:space="preserve">die PWM Generation für Channel 3, also den passenen GPIO aktiviert. </w:t>
+      </w:r>
+    </w:p>
+    <w:p>
+      <w:r>
+        <w:t>U</w:t>
+      </w:r>
+      <w:r>
+        <w:t xml:space="preserve">m später den Timer mit einer updaterate von 1MHz benutzen </w:t>
+      </w:r>
+      <w:r>
+        <w:t xml:space="preserve">muss der 80MHz takt </w:t>
+      </w:r>
+      <w:r>
+        <w:t xml:space="preserve">mit einem Prescaler von 80 heruntergeteilt werden. </w:t>
+      </w:r>
+      <w:r>
+        <w:br/>
+      </w:r>
+      <w:r>
+        <w:t>Die restlichen Werte Zur PWM Generation wie aut</w:t>
+      </w:r>
+      <w:r>
+        <w:t xml:space="preserve">o-reload Wert und output-compare Wert, werden im code zur laufzeit verändert. </w:t>
+      </w:r>
+    </w:p>
+    <w:p>
+      <w:r>
+        <w:t>Ebenfalls wurde im Cube MX der Timer 6 aktiviert</w:t>
+      </w:r>
+      <w:r>
+        <w:t xml:space="preserve"> und </w:t>
+      </w:r>
+      <w:r>
+        <w:t>die Interrupt-Funktion eingeschalten.</w:t>
+      </w:r>
+      <w:r>
+        <w:br/>
+        <w:t xml:space="preserve">Hier wird eine </w:t>
+      </w:r>
+      <w:r>
+        <w:t>Updatef</w:t>
+      </w:r>
+      <w:r>
+        <w:t xml:space="preserve">requenz </w:t>
+      </w:r>
+      <w:r>
+        <w:t xml:space="preserve">von 40kHz </w:t>
+      </w:r>
+      <w:r>
+        <w:t xml:space="preserve">benötigt, darum </w:t>
+      </w:r>
+      <w:r>
+        <w:t xml:space="preserve">in Prescaler von </w:t>
+      </w:r>
+      <w:r>
+        <w:t>2000</w:t>
+      </w:r>
+      <w:r>
+        <w:t>.</w:t>
+      </w:r>
+      <w:r>
+        <w:br/>
+        <w:t xml:space="preserve">Wie auch schon bei TIM2 werden auch hier </w:t>
+      </w:r>
+      <w:r>
+        <w:t>AR und OC zur der Laufzeit gesetzt.</w:t>
+      </w:r>
+    </w:p>
+    <w:p/>
+    <w:p>
+      <w:pPr>
+        <w:pStyle w:val="Heading2"/>
+        <w:numPr>
+          <w:ilvl w:val="1"/>
+          <w:numId w:val="1"/>
+        </w:numPr>
+        <w:rPr>
+          <w:sz w:val="40"/>
+          <w:szCs w:val="40"/>
+        </w:rPr>
+      </w:pPr>
+      <w:bookmarkStart w:id="11" w:name="_Toc193806789"/>
+      <w:r>
+        <w:rPr>
+          <w:sz w:val="40"/>
+          <w:szCs w:val="40"/>
+        </w:rPr>
+        <w:t>Display</w:t>
+      </w:r>
+      <w:bookmarkEnd w:id="11"/>
+    </w:p>
+    <w:p>
+      <w:r>
+        <w:t>TODO: Leonard</w:t>
+      </w:r>
+    </w:p>
+    <w:p/>
+    <w:p/>
+    <w:p>
+      <w:pPr>
+        <w:pStyle w:val="Heading1"/>
         <w:numPr>
           <w:ilvl w:val="0"/>
           <w:numId w:val="1"/>
         </w:numPr>
       </w:pPr>
-      <w:r>
-        <w:t>Code</w:t>
-      </w:r>
-      <w:bookmarkEnd w:id="3"/>
-    </w:p>
-    <w:p>
-      <w:r>
-        <w:t>Als Entwicklungsumgebung nutzen wir das von ST eigene Tool CubeIDE.</w:t>
-      </w:r>
-    </w:p>
-    <w:p>
-      <w:r>
-        <w:t xml:space="preserve">Eigene Setting.h schreiben, in die alle </w:t>
-      </w:r>
-      <w:r>
-        <w:t>groben Einstellungen kommen, die später im Programm genutzt werden.</w:t>
-      </w:r>
-    </w:p>
+      <w:bookmarkStart w:id="12" w:name="_Toc193806790"/>
+      <w:r>
+        <w:t>Lessions learned</w:t>
+      </w:r>
+      <w:bookmarkEnd w:id="12"/>
+    </w:p>
+    <w:p/>
     <w:p>
       <w:pPr>
-        <w:pStyle w:val="berschrift2"/>
-        <w:numPr>
-          <w:ilvl w:val="1"/>
-          <w:numId w:val="1"/>
-        </w:numPr>
-      </w:pPr>
-      <w:bookmarkStart w:id="4" w:name="_Toc193736118"/>
-      <w:r>
-        <w:t>LED blinken</w:t>
-      </w:r>
-    </w:p>
-    <w:p>
-      <w:pPr>
-        <w:pStyle w:val="berschrift2"/>
-        <w:numPr>
-          <w:ilvl w:val="1"/>
-          <w:numId w:val="1"/>
-        </w:numPr>
-      </w:pPr>
-      <w:r>
-        <w:t>Analoge Spannung einlesen</w:t>
-      </w:r>
-    </w:p>
-    <w:p>
-      <w:pPr>
-        <w:pStyle w:val="berschrift2"/>
-        <w:numPr>
-          <w:ilvl w:val="1"/>
-          <w:numId w:val="1"/>
-        </w:numPr>
-      </w:pPr>
-      <w:r>
-        <w:t>I2C Luftdrucksensor</w:t>
-      </w:r>
-    </w:p>
-    <w:p>
-      <w:pPr>
-        <w:pStyle w:val="berschrift2"/>
-        <w:numPr>
-          <w:ilvl w:val="1"/>
-          <w:numId w:val="1"/>
-        </w:numPr>
-      </w:pPr>
-      <w:r>
-        <w:t>Buzzer</w:t>
-      </w:r>
-    </w:p>
-    <w:bookmarkEnd w:id="4"/>
-    <w:p/>
-    <w:p/>
-    <w:p/>
-    <w:p>
-      <w:pPr>
-        <w:pStyle w:val="berschrift1"/>
+        <w:pStyle w:val="Heading1"/>
         <w:numPr>
           <w:ilvl w:val="0"/>
           <w:numId w:val="1"/>
         </w:numPr>
       </w:pPr>
-      <w:bookmarkStart w:id="5" w:name="_Toc193736119"/>
-      <w:r>
-        <w:t>Lessions learned</w:t>
-      </w:r>
-      <w:bookmarkEnd w:id="5"/>
-    </w:p>
-    <w:p/>
-    <w:p>
-      <w:pPr>
-        <w:pStyle w:val="berschrift1"/>
-        <w:numPr>
-          <w:ilvl w:val="0"/>
-          <w:numId w:val="1"/>
-        </w:numPr>
-      </w:pPr>
-      <w:bookmarkStart w:id="6" w:name="_Toc193736120"/>
+      <w:bookmarkStart w:id="13" w:name="_Toc193806791"/>
       <w:r>
         <w:t>x</w:t>
       </w:r>
-      <w:bookmarkEnd w:id="6"/>
+      <w:bookmarkEnd w:id="13"/>
     </w:p>
     <w:sectPr>
       <w:pgSz w:w="11906" w:h="16838"/>
@@ -1678,8 +2887,58 @@
 </w:document>
 </file>
 
+<file path=word/endnotes.xml><?xml version="1.0" encoding="utf-8"?>
+<w:endnotes xmlns:wpc="http://schemas.microsoft.com/office/word/2010/wordprocessingCanvas" xmlns:cx="http://schemas.microsoft.com/office/drawing/2014/chartex" xmlns:cx1="http://schemas.microsoft.com/office/drawing/2015/9/8/chartex" xmlns:cx2="http://schemas.microsoft.com/office/drawing/2015/10/21/chartex" xmlns:cx3="http://schemas.microsoft.com/office/drawing/2016/5/9/chartex" xmlns:cx4="http://schemas.microsoft.com/office/drawing/2016/5/10/chartex" xmlns:cx5="http://schemas.microsoft.com/office/drawing/2016/5/11/chartex" xmlns:cx6="http://schemas.microsoft.com/office/drawing/2016/5/12/chartex" xmlns:cx7="http://schemas.microsoft.com/office/drawing/2016/5/13/chartex" xmlns:cx8="http://schemas.microsoft.com/office/drawing/2016/5/14/chartex" xmlns:mc="http://schemas.openxmlformats.org/markup-compatibility/2006" xmlns:aink="http://schemas.microsoft.com/office/drawing/2016/ink" xmlns:am3d="http://schemas.microsoft.com/office/drawing/2017/model3d" xmlns:o="urn:schemas-microsoft-com:office:office" xmlns:oel="http://schemas.microsoft.com/office/2019/extlst" xmlns:r="http://schemas.openxmlformats.org/officeDocument/2006/relationships" xmlns:m="http://schemas.openxmlformats.org/officeDocument/2006/math" xmlns:v="urn:schemas-microsoft-com:vml" xmlns:wp14="http://schemas.microsoft.com/office/word/2010/wordprocessingDrawing" xmlns:wp="http://schemas.openxmlformats.org/drawingml/2006/wordprocessingDrawing" xmlns:w10="urn:schemas-microsoft-com:office:word" xmlns:w="http://schemas.openxmlformats.org/wordprocessingml/2006/main" xmlns:w14="http://schemas.microsoft.com/office/word/2010/wordml" xmlns:w15="http://schemas.microsoft.com/office/word/2012/wordml" xmlns:w16cex="http://schemas.microsoft.com/office/word/2018/wordml/cex" xmlns:w16cid="http://schemas.microsoft.com/office/word/2016/wordml/cid" xmlns:w16="http://schemas.microsoft.com/office/word/2018/wordml" xmlns:w16sdtdh="http://schemas.microsoft.com/office/word/2020/wordml/sdtdatahash" xmlns:w16se="http://schemas.microsoft.com/office/word/2015/wordml/symex" xmlns:wpg="http://schemas.microsoft.com/office/word/2010/wordprocessingGroup" xmlns:wpi="http://schemas.microsoft.com/office/word/2010/wordprocessingInk" xmlns:wne="http://schemas.microsoft.com/office/word/2006/wordml" xmlns:wps="http://schemas.microsoft.com/office/word/2010/wordprocessingShape" mc:Ignorable="w14 w15 w16se w16cid w16 w16cex w16sdtdh wp14">
+  <w:endnote w:type="separator" w:id="-1">
+    <w:p>
+      <w:pPr>
+        <w:spacing w:after="0" w:line="240" w:lineRule="auto"/>
+      </w:pPr>
+      <w:r>
+        <w:separator/>
+      </w:r>
+    </w:p>
+  </w:endnote>
+  <w:endnote w:type="continuationSeparator" w:id="0">
+    <w:p>
+      <w:pPr>
+        <w:spacing w:after="0" w:line="240" w:lineRule="auto"/>
+      </w:pPr>
+      <w:r>
+        <w:continuationSeparator/>
+      </w:r>
+    </w:p>
+  </w:endnote>
+</w:endnotes>
+</file>
+
+<file path=word/footnotes.xml><?xml version="1.0" encoding="utf-8"?>
+<w:footnotes xmlns:wpc="http://schemas.microsoft.com/office/word/2010/wordprocessingCanvas" xmlns:cx="http://schemas.microsoft.com/office/drawing/2014/chartex" xmlns:cx1="http://schemas.microsoft.com/office/drawing/2015/9/8/chartex" xmlns:cx2="http://schemas.microsoft.com/office/drawing/2015/10/21/chartex" xmlns:cx3="http://schemas.microsoft.com/office/drawing/2016/5/9/chartex" xmlns:cx4="http://schemas.microsoft.com/office/drawing/2016/5/10/chartex" xmlns:cx5="http://schemas.microsoft.com/office/drawing/2016/5/11/chartex" xmlns:cx6="http://schemas.microsoft.com/office/drawing/2016/5/12/chartex" xmlns:cx7="http://schemas.microsoft.com/office/drawing/2016/5/13/chartex" xmlns:cx8="http://schemas.microsoft.com/office/drawing/2016/5/14/chartex" xmlns:mc="http://schemas.openxmlformats.org/markup-compatibility/2006" xmlns:aink="http://schemas.microsoft.com/office/drawing/2016/ink" xmlns:am3d="http://schemas.microsoft.com/office/drawing/2017/model3d" xmlns:o="urn:schemas-microsoft-com:office:office" xmlns:oel="http://schemas.microsoft.com/office/2019/extlst" xmlns:r="http://schemas.openxmlformats.org/officeDocument/2006/relationships" xmlns:m="http://schemas.openxmlformats.org/officeDocument/2006/math" xmlns:v="urn:schemas-microsoft-com:vml" xmlns:wp14="http://schemas.microsoft.com/office/word/2010/wordprocessingDrawing" xmlns:wp="http://schemas.openxmlformats.org/drawingml/2006/wordprocessingDrawing" xmlns:w10="urn:schemas-microsoft-com:office:word" xmlns:w="http://schemas.openxmlformats.org/wordprocessingml/2006/main" xmlns:w14="http://schemas.microsoft.com/office/word/2010/wordml" xmlns:w15="http://schemas.microsoft.com/office/word/2012/wordml" xmlns:w16cex="http://schemas.microsoft.com/office/word/2018/wordml/cex" xmlns:w16cid="http://schemas.microsoft.com/office/word/2016/wordml/cid" xmlns:w16="http://schemas.microsoft.com/office/word/2018/wordml" xmlns:w16sdtdh="http://schemas.microsoft.com/office/word/2020/wordml/sdtdatahash" xmlns:w16se="http://schemas.microsoft.com/office/word/2015/wordml/symex" xmlns:wpg="http://schemas.microsoft.com/office/word/2010/wordprocessingGroup" xmlns:wpi="http://schemas.microsoft.com/office/word/2010/wordprocessingInk" xmlns:wne="http://schemas.microsoft.com/office/word/2006/wordml" xmlns:wps="http://schemas.microsoft.com/office/word/2010/wordprocessingShape" mc:Ignorable="w14 w15 w16se w16cid w16 w16cex w16sdtdh wp14">
+  <w:footnote w:type="separator" w:id="-1">
+    <w:p>
+      <w:pPr>
+        <w:spacing w:after="0" w:line="240" w:lineRule="auto"/>
+      </w:pPr>
+      <w:r>
+        <w:separator/>
+      </w:r>
+    </w:p>
+  </w:footnote>
+  <w:footnote w:type="continuationSeparator" w:id="0">
+    <w:p>
+      <w:pPr>
+        <w:spacing w:after="0" w:line="240" w:lineRule="auto"/>
+      </w:pPr>
+      <w:r>
+        <w:continuationSeparator/>
+      </w:r>
+    </w:p>
+  </w:footnote>
+</w:footnotes>
+</file>
+
 <file path=word/numbering.xml><?xml version="1.0" encoding="utf-8"?>
-<w:numbering xmlns:wpc="http://schemas.microsoft.com/office/word/2010/wordprocessingCanvas" xmlns:cx="http://schemas.microsoft.com/office/drawing/2014/chartex" xmlns:cx1="http://schemas.microsoft.com/office/drawing/2015/9/8/chartex" xmlns:cx2="http://schemas.microsoft.com/office/drawing/2015/10/21/chartex" xmlns:cx3="http://schemas.microsoft.com/office/drawing/2016/5/9/chartex" xmlns:cx4="http://schemas.microsoft.com/office/drawing/2016/5/10/chartex" xmlns:cx5="http://schemas.microsoft.com/office/drawing/2016/5/11/chartex" xmlns:cx6="http://schemas.microsoft.com/office/drawing/2016/5/12/chartex" xmlns:cx7="http://schemas.microsoft.com/office/drawing/2016/5/13/chartex" xmlns:cx8="http://schemas.microsoft.com/office/drawing/2016/5/14/chartex" xmlns:mc="http://schemas.openxmlformats.org/markup-compatibility/2006" xmlns:aink="http://schemas.microsoft.com/office/drawing/2016/ink" xmlns:am3d="http://schemas.microsoft.com/office/drawing/2017/model3d" xmlns:o="urn:schemas-microsoft-com:office:office" xmlns:oel="http://schemas.microsoft.com/office/2019/extlst" xmlns:r="http://schemas.openxmlformats.org/officeDocument/2006/relationships" xmlns:m="http://schemas.openxmlformats.org/officeDocument/2006/math" xmlns:v="urn:schemas-microsoft-com:vml" xmlns:wp14="http://schemas.microsoft.com/office/word/2010/wordprocessingDrawing" xmlns:wp="http://schemas.openxmlformats.org/drawingml/2006/wordprocessingDrawing" xmlns:w10="urn:schemas-microsoft-com:office:word" xmlns:w="http://schemas.openxmlformats.org/wordprocessingml/2006/main" xmlns:w14="http://schemas.microsoft.com/office/word/2010/wordml" xmlns:w15="http://schemas.microsoft.com/office/word/2012/wordml" xmlns:w16cex="http://schemas.microsoft.com/office/word/2018/wordml/cex" xmlns:w16cid="http://schemas.microsoft.com/office/word/2016/wordml/cid" xmlns:w16="http://schemas.microsoft.com/office/word/2018/wordml" xmlns:w16du="http://schemas.microsoft.com/office/word/2023/wordml/word16du" xmlns:w16sdtdh="http://schemas.microsoft.com/office/word/2020/wordml/sdtdatahash" xmlns:w16sdtfl="http://schemas.microsoft.com/office/word/2024/wordml/sdtformatlock" xmlns:w16se="http://schemas.microsoft.com/office/word/2015/wordml/symex" xmlns:wpg="http://schemas.microsoft.com/office/word/2010/wordprocessingGroup" xmlns:wpi="http://schemas.microsoft.com/office/word/2010/wordprocessingInk" xmlns:wne="http://schemas.microsoft.com/office/word/2006/wordml" xmlns:wps="http://schemas.microsoft.com/office/word/2010/wordprocessingShape" mc:Ignorable="w14 w15 w16se w16cid w16 w16cex w16sdtdh w16sdtfl w16du wp14">
+<w:numbering xmlns:wpc="http://schemas.microsoft.com/office/word/2010/wordprocessingCanvas" xmlns:cx="http://schemas.microsoft.com/office/drawing/2014/chartex" xmlns:cx1="http://schemas.microsoft.com/office/drawing/2015/9/8/chartex" xmlns:cx2="http://schemas.microsoft.com/office/drawing/2015/10/21/chartex" xmlns:cx3="http://schemas.microsoft.com/office/drawing/2016/5/9/chartex" xmlns:cx4="http://schemas.microsoft.com/office/drawing/2016/5/10/chartex" xmlns:cx5="http://schemas.microsoft.com/office/drawing/2016/5/11/chartex" xmlns:cx6="http://schemas.microsoft.com/office/drawing/2016/5/12/chartex" xmlns:cx7="http://schemas.microsoft.com/office/drawing/2016/5/13/chartex" xmlns:cx8="http://schemas.microsoft.com/office/drawing/2016/5/14/chartex" xmlns:mc="http://schemas.openxmlformats.org/markup-compatibility/2006" xmlns:aink="http://schemas.microsoft.com/office/drawing/2016/ink" xmlns:am3d="http://schemas.microsoft.com/office/drawing/2017/model3d" xmlns:o="urn:schemas-microsoft-com:office:office" xmlns:oel="http://schemas.microsoft.com/office/2019/extlst" xmlns:r="http://schemas.openxmlformats.org/officeDocument/2006/relationships" xmlns:m="http://schemas.openxmlformats.org/officeDocument/2006/math" xmlns:v="urn:schemas-microsoft-com:vml" xmlns:wp14="http://schemas.microsoft.com/office/word/2010/wordprocessingDrawing" xmlns:wp="http://schemas.openxmlformats.org/drawingml/2006/wordprocessingDrawing" xmlns:w10="urn:schemas-microsoft-com:office:word" xmlns:w="http://schemas.openxmlformats.org/wordprocessingml/2006/main" xmlns:w14="http://schemas.microsoft.com/office/word/2010/wordml" xmlns:w15="http://schemas.microsoft.com/office/word/2012/wordml" xmlns:w16cex="http://schemas.microsoft.com/office/word/2018/wordml/cex" xmlns:w16cid="http://schemas.microsoft.com/office/word/2016/wordml/cid" xmlns:w16="http://schemas.microsoft.com/office/word/2018/wordml" xmlns:w16sdtdh="http://schemas.microsoft.com/office/word/2020/wordml/sdtdatahash" xmlns:w16se="http://schemas.microsoft.com/office/word/2015/wordml/symex" xmlns:wpg="http://schemas.microsoft.com/office/word/2010/wordprocessingGroup" xmlns:wpi="http://schemas.microsoft.com/office/word/2010/wordprocessingInk" xmlns:wne="http://schemas.microsoft.com/office/word/2006/wordml" xmlns:wps="http://schemas.microsoft.com/office/word/2010/wordprocessingShape" mc:Ignorable="w14 w15 w16se w16cid w16 w16cex w16sdtdh wp14">
   <w:abstractNum w:abstractNumId="0" w15:restartNumberingAfterBreak="0">
     <w:nsid w:val="0F556E78"/>
     <w:multiLevelType w:val="multilevel"/>
@@ -1808,7 +3067,7 @@
 </file>
 
 <file path=word/styles.xml><?xml version="1.0" encoding="utf-8"?>
-<w:styles xmlns:mc="http://schemas.openxmlformats.org/markup-compatibility/2006" xmlns:r="http://schemas.openxmlformats.org/officeDocument/2006/relationships" xmlns:w="http://schemas.openxmlformats.org/wordprocessingml/2006/main" xmlns:w14="http://schemas.microsoft.com/office/word/2010/wordml" xmlns:w15="http://schemas.microsoft.com/office/word/2012/wordml" xmlns:w16cex="http://schemas.microsoft.com/office/word/2018/wordml/cex" xmlns:w16cid="http://schemas.microsoft.com/office/word/2016/wordml/cid" xmlns:w16="http://schemas.microsoft.com/office/word/2018/wordml" xmlns:w16du="http://schemas.microsoft.com/office/word/2023/wordml/word16du" xmlns:w16sdtdh="http://schemas.microsoft.com/office/word/2020/wordml/sdtdatahash" xmlns:w16sdtfl="http://schemas.microsoft.com/office/word/2024/wordml/sdtformatlock" xmlns:w16se="http://schemas.microsoft.com/office/word/2015/wordml/symex" mc:Ignorable="w14 w15 w16se w16cid w16 w16cex w16sdtdh w16sdtfl w16du">
+<w:styles xmlns:mc="http://schemas.openxmlformats.org/markup-compatibility/2006" xmlns:r="http://schemas.openxmlformats.org/officeDocument/2006/relationships" xmlns:w="http://schemas.openxmlformats.org/wordprocessingml/2006/main" xmlns:w14="http://schemas.microsoft.com/office/word/2010/wordml" xmlns:w15="http://schemas.microsoft.com/office/word/2012/wordml" xmlns:w16cex="http://schemas.microsoft.com/office/word/2018/wordml/cex" xmlns:w16cid="http://schemas.microsoft.com/office/word/2016/wordml/cid" xmlns:w16="http://schemas.microsoft.com/office/word/2018/wordml" xmlns:w16sdtdh="http://schemas.microsoft.com/office/word/2020/wordml/sdtdatahash" xmlns:w16se="http://schemas.microsoft.com/office/word/2015/wordml/symex" mc:Ignorable="w14 w15 w16se w16cid w16 w16cex w16sdtdh">
   <w:docDefaults>
     <w:rPrDefault>
       <w:rPr>
@@ -2204,15 +3463,15 @@
     <w:lsdException w:name="Unresolved Mention" w:semiHidden="1" w:unhideWhenUsed="1"/>
     <w:lsdException w:name="Smart Link" w:semiHidden="1" w:unhideWhenUsed="1"/>
   </w:latentStyles>
-  <w:style w:type="paragraph" w:default="1" w:styleId="Standard">
+  <w:style w:type="paragraph" w:default="1" w:styleId="Normal">
     <w:name w:val="Normal"/>
     <w:qFormat/>
   </w:style>
-  <w:style w:type="paragraph" w:styleId="berschrift1">
+  <w:style w:type="paragraph" w:styleId="Heading1">
     <w:name w:val="heading 1"/>
-    <w:basedOn w:val="Standard"/>
-    <w:next w:val="Standard"/>
-    <w:link w:val="berschrift1Zchn"/>
+    <w:basedOn w:val="Normal"/>
+    <w:next w:val="Normal"/>
+    <w:link w:val="Heading1Char"/>
     <w:uiPriority w:val="9"/>
     <w:qFormat/>
     <w:rsid w:val="00955525"/>
@@ -2229,11 +3488,11 @@
       <w:szCs w:val="40"/>
     </w:rPr>
   </w:style>
-  <w:style w:type="paragraph" w:styleId="berschrift2">
+  <w:style w:type="paragraph" w:styleId="Heading2">
     <w:name w:val="heading 2"/>
-    <w:basedOn w:val="Standard"/>
-    <w:next w:val="Standard"/>
-    <w:link w:val="berschrift2Zchn"/>
+    <w:basedOn w:val="Normal"/>
+    <w:next w:val="Normal"/>
+    <w:link w:val="Heading2Char"/>
     <w:uiPriority w:val="9"/>
     <w:unhideWhenUsed/>
     <w:qFormat/>
@@ -2251,11 +3510,11 @@
       <w:szCs w:val="32"/>
     </w:rPr>
   </w:style>
-  <w:style w:type="paragraph" w:styleId="berschrift3">
+  <w:style w:type="paragraph" w:styleId="Heading3">
     <w:name w:val="heading 3"/>
-    <w:basedOn w:val="Standard"/>
-    <w:next w:val="Standard"/>
-    <w:link w:val="berschrift3Zchn"/>
+    <w:basedOn w:val="Normal"/>
+    <w:next w:val="Normal"/>
+    <w:link w:val="Heading3Char"/>
     <w:uiPriority w:val="9"/>
     <w:semiHidden/>
     <w:unhideWhenUsed/>
@@ -2274,11 +3533,11 @@
       <w:szCs w:val="28"/>
     </w:rPr>
   </w:style>
-  <w:style w:type="paragraph" w:styleId="berschrift4">
+  <w:style w:type="paragraph" w:styleId="Heading4">
     <w:name w:val="heading 4"/>
-    <w:basedOn w:val="Standard"/>
-    <w:next w:val="Standard"/>
-    <w:link w:val="berschrift4Zchn"/>
+    <w:basedOn w:val="Normal"/>
+    <w:next w:val="Normal"/>
+    <w:link w:val="Heading4Char"/>
     <w:uiPriority w:val="9"/>
     <w:semiHidden/>
     <w:unhideWhenUsed/>
@@ -2297,11 +3556,11 @@
       <w:color w:val="2F5496" w:themeColor="accent1" w:themeShade="BF"/>
     </w:rPr>
   </w:style>
-  <w:style w:type="paragraph" w:styleId="berschrift5">
+  <w:style w:type="paragraph" w:styleId="Heading5">
     <w:name w:val="heading 5"/>
-    <w:basedOn w:val="Standard"/>
-    <w:next w:val="Standard"/>
-    <w:link w:val="berschrift5Zchn"/>
+    <w:basedOn w:val="Normal"/>
+    <w:next w:val="Normal"/>
+    <w:link w:val="Heading5Char"/>
     <w:uiPriority w:val="9"/>
     <w:semiHidden/>
     <w:unhideWhenUsed/>
@@ -2318,11 +3577,11 @@
       <w:color w:val="2F5496" w:themeColor="accent1" w:themeShade="BF"/>
     </w:rPr>
   </w:style>
-  <w:style w:type="paragraph" w:styleId="berschrift6">
+  <w:style w:type="paragraph" w:styleId="Heading6">
     <w:name w:val="heading 6"/>
-    <w:basedOn w:val="Standard"/>
-    <w:next w:val="Standard"/>
-    <w:link w:val="berschrift6Zchn"/>
+    <w:basedOn w:val="Normal"/>
+    <w:next w:val="Normal"/>
+    <w:link w:val="Heading6Char"/>
     <w:uiPriority w:val="9"/>
     <w:semiHidden/>
     <w:unhideWhenUsed/>
@@ -2341,11 +3600,11 @@
       <w:color w:val="595959" w:themeColor="text1" w:themeTint="A6"/>
     </w:rPr>
   </w:style>
-  <w:style w:type="paragraph" w:styleId="berschrift7">
+  <w:style w:type="paragraph" w:styleId="Heading7">
     <w:name w:val="heading 7"/>
-    <w:basedOn w:val="Standard"/>
-    <w:next w:val="Standard"/>
-    <w:link w:val="berschrift7Zchn"/>
+    <w:basedOn w:val="Normal"/>
+    <w:next w:val="Normal"/>
+    <w:link w:val="Heading7Char"/>
     <w:uiPriority w:val="9"/>
     <w:semiHidden/>
     <w:unhideWhenUsed/>
@@ -2362,11 +3621,11 @@
       <w:color w:val="595959" w:themeColor="text1" w:themeTint="A6"/>
     </w:rPr>
   </w:style>
-  <w:style w:type="paragraph" w:styleId="berschrift8">
+  <w:style w:type="paragraph" w:styleId="Heading8">
     <w:name w:val="heading 8"/>
-    <w:basedOn w:val="Standard"/>
-    <w:next w:val="Standard"/>
-    <w:link w:val="berschrift8Zchn"/>
+    <w:basedOn w:val="Normal"/>
+    <w:next w:val="Normal"/>
+    <w:link w:val="Heading8Char"/>
     <w:uiPriority w:val="9"/>
     <w:semiHidden/>
     <w:unhideWhenUsed/>
@@ -2385,11 +3644,11 @@
       <w:color w:val="272727" w:themeColor="text1" w:themeTint="D8"/>
     </w:rPr>
   </w:style>
-  <w:style w:type="paragraph" w:styleId="berschrift9">
+  <w:style w:type="paragraph" w:styleId="Heading9">
     <w:name w:val="heading 9"/>
-    <w:basedOn w:val="Standard"/>
-    <w:next w:val="Standard"/>
-    <w:link w:val="berschrift9Zchn"/>
+    <w:basedOn w:val="Normal"/>
+    <w:next w:val="Normal"/>
+    <w:link w:val="Heading9Char"/>
     <w:uiPriority w:val="9"/>
     <w:semiHidden/>
     <w:unhideWhenUsed/>
@@ -2406,13 +3665,13 @@
       <w:color w:val="272727" w:themeColor="text1" w:themeTint="D8"/>
     </w:rPr>
   </w:style>
-  <w:style w:type="character" w:default="1" w:styleId="Absatz-Standardschriftart">
+  <w:style w:type="character" w:default="1" w:styleId="DefaultParagraphFont">
     <w:name w:val="Default Paragraph Font"/>
     <w:uiPriority w:val="1"/>
     <w:semiHidden/>
     <w:unhideWhenUsed/>
   </w:style>
-  <w:style w:type="table" w:default="1" w:styleId="NormaleTabelle">
+  <w:style w:type="table" w:default="1" w:styleId="TableNormal">
     <w:name w:val="Normal Table"/>
     <w:uiPriority w:val="99"/>
     <w:semiHidden/>
@@ -2427,16 +3686,16 @@
       </w:tblCellMar>
     </w:tblPr>
   </w:style>
-  <w:style w:type="numbering" w:default="1" w:styleId="KeineListe">
+  <w:style w:type="numbering" w:default="1" w:styleId="NoList">
     <w:name w:val="No List"/>
     <w:uiPriority w:val="99"/>
     <w:semiHidden/>
     <w:unhideWhenUsed/>
   </w:style>
-  <w:style w:type="character" w:customStyle="1" w:styleId="berschrift1Zchn">
-    <w:name w:val="Überschrift 1 Zchn"/>
-    <w:basedOn w:val="Absatz-Standardschriftart"/>
-    <w:link w:val="berschrift1"/>
+  <w:style w:type="character" w:customStyle="1" w:styleId="Heading1Char">
+    <w:name w:val="Heading 1 Char"/>
+    <w:basedOn w:val="DefaultParagraphFont"/>
+    <w:link w:val="Heading1"/>
     <w:uiPriority w:val="9"/>
     <w:rsid w:val="00955525"/>
     <w:rPr>
@@ -2446,10 +3705,10 @@
       <w:szCs w:val="40"/>
     </w:rPr>
   </w:style>
-  <w:style w:type="character" w:customStyle="1" w:styleId="berschrift2Zchn">
-    <w:name w:val="Überschrift 2 Zchn"/>
-    <w:basedOn w:val="Absatz-Standardschriftart"/>
-    <w:link w:val="berschrift2"/>
+  <w:style w:type="character" w:customStyle="1" w:styleId="Heading2Char">
+    <w:name w:val="Heading 2 Char"/>
+    <w:basedOn w:val="DefaultParagraphFont"/>
+    <w:link w:val="Heading2"/>
     <w:uiPriority w:val="9"/>
     <w:rsid w:val="00955525"/>
     <w:rPr>
@@ -2459,10 +3718,10 @@
       <w:szCs w:val="32"/>
     </w:rPr>
   </w:style>
-  <w:style w:type="character" w:customStyle="1" w:styleId="berschrift3Zchn">
-    <w:name w:val="Überschrift 3 Zchn"/>
-    <w:basedOn w:val="Absatz-Standardschriftart"/>
-    <w:link w:val="berschrift3"/>
+  <w:style w:type="character" w:customStyle="1" w:styleId="Heading3Char">
+    <w:name w:val="Heading 3 Char"/>
+    <w:basedOn w:val="DefaultParagraphFont"/>
+    <w:link w:val="Heading3"/>
     <w:uiPriority w:val="9"/>
     <w:semiHidden/>
     <w:rsid w:val="00955525"/>
@@ -2473,10 +3732,10 @@
       <w:szCs w:val="28"/>
     </w:rPr>
   </w:style>
-  <w:style w:type="character" w:customStyle="1" w:styleId="berschrift4Zchn">
-    <w:name w:val="Überschrift 4 Zchn"/>
-    <w:basedOn w:val="Absatz-Standardschriftart"/>
-    <w:link w:val="berschrift4"/>
+  <w:style w:type="character" w:customStyle="1" w:styleId="Heading4Char">
+    <w:name w:val="Heading 4 Char"/>
+    <w:basedOn w:val="DefaultParagraphFont"/>
+    <w:link w:val="Heading4"/>
     <w:uiPriority w:val="9"/>
     <w:semiHidden/>
     <w:rsid w:val="00955525"/>
@@ -2487,10 +3746,10 @@
       <w:color w:val="2F5496" w:themeColor="accent1" w:themeShade="BF"/>
     </w:rPr>
   </w:style>
-  <w:style w:type="character" w:customStyle="1" w:styleId="berschrift5Zchn">
-    <w:name w:val="Überschrift 5 Zchn"/>
-    <w:basedOn w:val="Absatz-Standardschriftart"/>
-    <w:link w:val="berschrift5"/>
+  <w:style w:type="character" w:customStyle="1" w:styleId="Heading5Char">
+    <w:name w:val="Heading 5 Char"/>
+    <w:basedOn w:val="DefaultParagraphFont"/>
+    <w:link w:val="Heading5"/>
     <w:uiPriority w:val="9"/>
     <w:semiHidden/>
     <w:rsid w:val="00955525"/>
@@ -2499,10 +3758,10 @@
       <w:color w:val="2F5496" w:themeColor="accent1" w:themeShade="BF"/>
     </w:rPr>
   </w:style>
-  <w:style w:type="character" w:customStyle="1" w:styleId="berschrift6Zchn">
-    <w:name w:val="Überschrift 6 Zchn"/>
-    <w:basedOn w:val="Absatz-Standardschriftart"/>
-    <w:link w:val="berschrift6"/>
+  <w:style w:type="character" w:customStyle="1" w:styleId="Heading6Char">
+    <w:name w:val="Heading 6 Char"/>
+    <w:basedOn w:val="DefaultParagraphFont"/>
+    <w:link w:val="Heading6"/>
     <w:uiPriority w:val="9"/>
     <w:semiHidden/>
     <w:rsid w:val="00955525"/>
@@ -2513,10 +3772,10 @@
       <w:color w:val="595959" w:themeColor="text1" w:themeTint="A6"/>
     </w:rPr>
   </w:style>
-  <w:style w:type="character" w:customStyle="1" w:styleId="berschrift7Zchn">
-    <w:name w:val="Überschrift 7 Zchn"/>
-    <w:basedOn w:val="Absatz-Standardschriftart"/>
-    <w:link w:val="berschrift7"/>
+  <w:style w:type="character" w:customStyle="1" w:styleId="Heading7Char">
+    <w:name w:val="Heading 7 Char"/>
+    <w:basedOn w:val="DefaultParagraphFont"/>
+    <w:link w:val="Heading7"/>
     <w:uiPriority w:val="9"/>
     <w:semiHidden/>
     <w:rsid w:val="00955525"/>
@@ -2525,10 +3784,10 @@
       <w:color w:val="595959" w:themeColor="text1" w:themeTint="A6"/>
     </w:rPr>
   </w:style>
-  <w:style w:type="character" w:customStyle="1" w:styleId="berschrift8Zchn">
-    <w:name w:val="Überschrift 8 Zchn"/>
-    <w:basedOn w:val="Absatz-Standardschriftart"/>
-    <w:link w:val="berschrift8"/>
+  <w:style w:type="character" w:customStyle="1" w:styleId="Heading8Char">
+    <w:name w:val="Heading 8 Char"/>
+    <w:basedOn w:val="DefaultParagraphFont"/>
+    <w:link w:val="Heading8"/>
     <w:uiPriority w:val="9"/>
     <w:semiHidden/>
     <w:rsid w:val="00955525"/>
@@ -2539,10 +3798,10 @@
       <w:color w:val="272727" w:themeColor="text1" w:themeTint="D8"/>
     </w:rPr>
   </w:style>
-  <w:style w:type="character" w:customStyle="1" w:styleId="berschrift9Zchn">
-    <w:name w:val="Überschrift 9 Zchn"/>
-    <w:basedOn w:val="Absatz-Standardschriftart"/>
-    <w:link w:val="berschrift9"/>
+  <w:style w:type="character" w:customStyle="1" w:styleId="Heading9Char">
+    <w:name w:val="Heading 9 Char"/>
+    <w:basedOn w:val="DefaultParagraphFont"/>
+    <w:link w:val="Heading9"/>
     <w:uiPriority w:val="9"/>
     <w:semiHidden/>
     <w:rsid w:val="00955525"/>
@@ -2551,11 +3810,11 @@
       <w:color w:val="272727" w:themeColor="text1" w:themeTint="D8"/>
     </w:rPr>
   </w:style>
-  <w:style w:type="paragraph" w:styleId="Titel">
+  <w:style w:type="paragraph" w:styleId="Title">
     <w:name w:val="Title"/>
-    <w:basedOn w:val="Standard"/>
-    <w:next w:val="Standard"/>
-    <w:link w:val="TitelZchn"/>
+    <w:basedOn w:val="Normal"/>
+    <w:next w:val="Normal"/>
+    <w:link w:val="TitleChar"/>
     <w:uiPriority w:val="10"/>
     <w:qFormat/>
     <w:rsid w:val="00955525"/>
@@ -2571,10 +3830,10 @@
       <w:szCs w:val="56"/>
     </w:rPr>
   </w:style>
-  <w:style w:type="character" w:customStyle="1" w:styleId="TitelZchn">
-    <w:name w:val="Titel Zchn"/>
-    <w:basedOn w:val="Absatz-Standardschriftart"/>
-    <w:link w:val="Titel"/>
+  <w:style w:type="character" w:customStyle="1" w:styleId="TitleChar">
+    <w:name w:val="Title Char"/>
+    <w:basedOn w:val="DefaultParagraphFont"/>
+    <w:link w:val="Title"/>
     <w:uiPriority w:val="10"/>
     <w:rsid w:val="00955525"/>
     <w:rPr>
@@ -2585,11 +3844,11 @@
       <w:szCs w:val="56"/>
     </w:rPr>
   </w:style>
-  <w:style w:type="paragraph" w:styleId="Untertitel">
+  <w:style w:type="paragraph" w:styleId="Subtitle">
     <w:name w:val="Subtitle"/>
-    <w:basedOn w:val="Standard"/>
-    <w:next w:val="Standard"/>
-    <w:link w:val="UntertitelZchn"/>
+    <w:basedOn w:val="Normal"/>
+    <w:next w:val="Normal"/>
+    <w:link w:val="SubtitleChar"/>
     <w:uiPriority w:val="11"/>
     <w:qFormat/>
     <w:rsid w:val="00955525"/>
@@ -2606,10 +3865,10 @@
       <w:szCs w:val="28"/>
     </w:rPr>
   </w:style>
-  <w:style w:type="character" w:customStyle="1" w:styleId="UntertitelZchn">
-    <w:name w:val="Untertitel Zchn"/>
-    <w:basedOn w:val="Absatz-Standardschriftart"/>
-    <w:link w:val="Untertitel"/>
+  <w:style w:type="character" w:customStyle="1" w:styleId="SubtitleChar">
+    <w:name w:val="Subtitle Char"/>
+    <w:basedOn w:val="DefaultParagraphFont"/>
+    <w:link w:val="Subtitle"/>
     <w:uiPriority w:val="11"/>
     <w:rsid w:val="00955525"/>
     <w:rPr>
@@ -2620,11 +3879,11 @@
       <w:szCs w:val="28"/>
     </w:rPr>
   </w:style>
-  <w:style w:type="paragraph" w:styleId="Zitat">
+  <w:style w:type="paragraph" w:styleId="Quote">
     <w:name w:val="Quote"/>
-    <w:basedOn w:val="Standard"/>
-    <w:next w:val="Standard"/>
-    <w:link w:val="ZitatZchn"/>
+    <w:basedOn w:val="Normal"/>
+    <w:next w:val="Normal"/>
+    <w:link w:val="QuoteChar"/>
     <w:uiPriority w:val="29"/>
     <w:qFormat/>
     <w:rsid w:val="00955525"/>
@@ -2638,10 +3897,10 @@
       <w:color w:val="404040" w:themeColor="text1" w:themeTint="BF"/>
     </w:rPr>
   </w:style>
-  <w:style w:type="character" w:customStyle="1" w:styleId="ZitatZchn">
-    <w:name w:val="Zitat Zchn"/>
-    <w:basedOn w:val="Absatz-Standardschriftart"/>
-    <w:link w:val="Zitat"/>
+  <w:style w:type="character" w:customStyle="1" w:styleId="QuoteChar">
+    <w:name w:val="Quote Char"/>
+    <w:basedOn w:val="DefaultParagraphFont"/>
+    <w:link w:val="Quote"/>
     <w:uiPriority w:val="29"/>
     <w:rsid w:val="00955525"/>
     <w:rPr>
@@ -2650,9 +3909,9 @@
       <w:color w:val="404040" w:themeColor="text1" w:themeTint="BF"/>
     </w:rPr>
   </w:style>
-  <w:style w:type="paragraph" w:styleId="Listenabsatz">
+  <w:style w:type="paragraph" w:styleId="ListParagraph">
     <w:name w:val="List Paragraph"/>
-    <w:basedOn w:val="Standard"/>
+    <w:basedOn w:val="Normal"/>
     <w:uiPriority w:val="34"/>
     <w:qFormat/>
     <w:rsid w:val="00955525"/>
@@ -2661,9 +3920,9 @@
       <w:contextualSpacing/>
     </w:pPr>
   </w:style>
-  <w:style w:type="character" w:styleId="IntensiveHervorhebung">
+  <w:style w:type="character" w:styleId="IntenseEmphasis">
     <w:name w:val="Intense Emphasis"/>
-    <w:basedOn w:val="Absatz-Standardschriftart"/>
+    <w:basedOn w:val="DefaultParagraphFont"/>
     <w:uiPriority w:val="21"/>
     <w:qFormat/>
     <w:rsid w:val="00955525"/>
@@ -2673,11 +3932,11 @@
       <w:color w:val="2F5496" w:themeColor="accent1" w:themeShade="BF"/>
     </w:rPr>
   </w:style>
-  <w:style w:type="paragraph" w:styleId="IntensivesZitat">
+  <w:style w:type="paragraph" w:styleId="IntenseQuote">
     <w:name w:val="Intense Quote"/>
-    <w:basedOn w:val="Standard"/>
-    <w:next w:val="Standard"/>
-    <w:link w:val="IntensivesZitatZchn"/>
+    <w:basedOn w:val="Normal"/>
+    <w:next w:val="Normal"/>
+    <w:link w:val="IntenseQuoteChar"/>
     <w:uiPriority w:val="30"/>
     <w:qFormat/>
     <w:rsid w:val="00955525"/>
@@ -2696,10 +3955,10 @@
       <w:color w:val="2F5496" w:themeColor="accent1" w:themeShade="BF"/>
     </w:rPr>
   </w:style>
-  <w:style w:type="character" w:customStyle="1" w:styleId="IntensivesZitatZchn">
-    <w:name w:val="Intensives Zitat Zchn"/>
-    <w:basedOn w:val="Absatz-Standardschriftart"/>
-    <w:link w:val="IntensivesZitat"/>
+  <w:style w:type="character" w:customStyle="1" w:styleId="IntenseQuoteChar">
+    <w:name w:val="Intense Quote Char"/>
+    <w:basedOn w:val="DefaultParagraphFont"/>
+    <w:link w:val="IntenseQuote"/>
     <w:uiPriority w:val="30"/>
     <w:rsid w:val="00955525"/>
     <w:rPr>
@@ -2708,9 +3967,9 @@
       <w:color w:val="2F5496" w:themeColor="accent1" w:themeShade="BF"/>
     </w:rPr>
   </w:style>
-  <w:style w:type="character" w:styleId="IntensiverVerweis">
+  <w:style w:type="character" w:styleId="IntenseReference">
     <w:name w:val="Intense Reference"/>
-    <w:basedOn w:val="Absatz-Standardschriftart"/>
+    <w:basedOn w:val="DefaultParagraphFont"/>
     <w:uiPriority w:val="32"/>
     <w:qFormat/>
     <w:rsid w:val="00955525"/>
@@ -2722,9 +3981,9 @@
       <w:spacing w:val="5"/>
     </w:rPr>
   </w:style>
-  <w:style w:type="paragraph" w:styleId="KeinLeerraum">
+  <w:style w:type="paragraph" w:styleId="NoSpacing">
     <w:name w:val="No Spacing"/>
-    <w:link w:val="KeinLeerraumZchn"/>
+    <w:link w:val="NoSpacingChar"/>
     <w:uiPriority w:val="1"/>
     <w:qFormat/>
     <w:rsid w:val="00FB1296"/>
@@ -2738,10 +3997,10 @@
       <w14:ligatures w14:val="none"/>
     </w:rPr>
   </w:style>
-  <w:style w:type="character" w:customStyle="1" w:styleId="KeinLeerraumZchn">
-    <w:name w:val="Kein Leerraum Zchn"/>
-    <w:basedOn w:val="Absatz-Standardschriftart"/>
-    <w:link w:val="KeinLeerraum"/>
+  <w:style w:type="character" w:customStyle="1" w:styleId="NoSpacingChar">
+    <w:name w:val="No Spacing Char"/>
+    <w:basedOn w:val="DefaultParagraphFont"/>
+    <w:link w:val="NoSpacing"/>
     <w:uiPriority w:val="1"/>
     <w:rsid w:val="00FB1296"/>
     <w:rPr>
@@ -2751,10 +4010,10 @@
       <w14:ligatures w14:val="none"/>
     </w:rPr>
   </w:style>
-  <w:style w:type="paragraph" w:styleId="Inhaltsverzeichnisberschrift">
+  <w:style w:type="paragraph" w:styleId="TOCHeading">
     <w:name w:val="TOC Heading"/>
-    <w:basedOn w:val="berschrift1"/>
-    <w:next w:val="Standard"/>
+    <w:basedOn w:val="Heading1"/>
+    <w:next w:val="Normal"/>
     <w:uiPriority w:val="39"/>
     <w:unhideWhenUsed/>
     <w:qFormat/>
@@ -2771,10 +4030,10 @@
       <w14:ligatures w14:val="none"/>
     </w:rPr>
   </w:style>
-  <w:style w:type="paragraph" w:styleId="Verzeichnis1">
+  <w:style w:type="paragraph" w:styleId="TOC1">
     <w:name w:val="toc 1"/>
-    <w:basedOn w:val="Standard"/>
-    <w:next w:val="Standard"/>
+    <w:basedOn w:val="Normal"/>
+    <w:next w:val="Normal"/>
     <w:autoRedefine/>
     <w:uiPriority w:val="39"/>
     <w:unhideWhenUsed/>
@@ -2783,10 +4042,10 @@
       <w:spacing w:after="100"/>
     </w:pPr>
   </w:style>
-  <w:style w:type="paragraph" w:styleId="Verzeichnis2">
+  <w:style w:type="paragraph" w:styleId="TOC2">
     <w:name w:val="toc 2"/>
-    <w:basedOn w:val="Standard"/>
-    <w:next w:val="Standard"/>
+    <w:basedOn w:val="Normal"/>
+    <w:next w:val="Normal"/>
     <w:autoRedefine/>
     <w:uiPriority w:val="39"/>
     <w:unhideWhenUsed/>
@@ -2798,7 +4057,7 @@
   </w:style>
   <w:style w:type="character" w:styleId="Hyperlink">
     <w:name w:val="Hyperlink"/>
-    <w:basedOn w:val="Absatz-Standardschriftart"/>
+    <w:basedOn w:val="DefaultParagraphFont"/>
     <w:uiPriority w:val="99"/>
     <w:unhideWhenUsed/>
     <w:rsid w:val="00D01551"/>
@@ -2806,6 +4065,50 @@
       <w:color w:val="0563C1" w:themeColor="hyperlink"/>
       <w:u w:val="single"/>
     </w:rPr>
+  </w:style>
+  <w:style w:type="paragraph" w:styleId="Header">
+    <w:name w:val="header"/>
+    <w:basedOn w:val="Normal"/>
+    <w:link w:val="HeaderChar"/>
+    <w:uiPriority w:val="99"/>
+    <w:unhideWhenUsed/>
+    <w:rsid w:val="0005362A"/>
+    <w:pPr>
+      <w:tabs>
+        <w:tab w:val="center" w:pos="4513"/>
+        <w:tab w:val="right" w:pos="9026"/>
+      </w:tabs>
+      <w:spacing w:after="0" w:line="240" w:lineRule="auto"/>
+    </w:pPr>
+  </w:style>
+  <w:style w:type="character" w:customStyle="1" w:styleId="HeaderChar">
+    <w:name w:val="Header Char"/>
+    <w:basedOn w:val="DefaultParagraphFont"/>
+    <w:link w:val="Header"/>
+    <w:uiPriority w:val="99"/>
+    <w:rsid w:val="0005362A"/>
+  </w:style>
+  <w:style w:type="paragraph" w:styleId="Footer">
+    <w:name w:val="footer"/>
+    <w:basedOn w:val="Normal"/>
+    <w:link w:val="FooterChar"/>
+    <w:uiPriority w:val="99"/>
+    <w:unhideWhenUsed/>
+    <w:rsid w:val="0005362A"/>
+    <w:pPr>
+      <w:tabs>
+        <w:tab w:val="center" w:pos="4513"/>
+        <w:tab w:val="right" w:pos="9026"/>
+      </w:tabs>
+      <w:spacing w:after="0" w:line="240" w:lineRule="auto"/>
+    </w:pPr>
+  </w:style>
+  <w:style w:type="character" w:customStyle="1" w:styleId="FooterChar">
+    <w:name w:val="Footer Char"/>
+    <w:basedOn w:val="DefaultParagraphFont"/>
+    <w:link w:val="Footer"/>
+    <w:uiPriority w:val="99"/>
+    <w:rsid w:val="0005362A"/>
   </w:style>
 </w:styles>
 </file>

</xml_diff>